<commit_message>
Poprawa instrukcji dla klienta (literówki) + postępy w przygotowaniu instrukcji dla kasjera
</commit_message>
<xml_diff>
--- a/Documentation/Instrucions for users docx format/Instrukcja_użytkownika_-_Kasjer.docx
+++ b/Documentation/Instrucions for users docx format/Instrukcja_użytkownika_-_Kasjer.docx
@@ -48,7 +48,7 @@
                     </pic:cNvPicPr>
                   </pic:nvPicPr>
                   <pic:blipFill>
-                    <a:blip r:embed="rId8" cstate="print">
+                    <a:blip r:embed="rId9" cstate="print">
                       <a:extLst>
                         <a:ext uri="{28A0092B-C50C-407E-A947-70E740481C1C}">
                           <a14:useLocalDpi xmlns:a14="http://schemas.microsoft.com/office/drawing/2010/main" val="0"/>
@@ -313,7 +313,7 @@
       <w:sdtContent>
         <w:p>
           <w:pPr>
-            <w:pStyle w:val="Heading1"/>
+            <w:pStyle w:val="Nagwek1"/>
           </w:pPr>
           <w:r>
             <w:t>Spis Treści</w:t>
@@ -322,7 +322,7 @@
         </w:p>
         <w:p>
           <w:pPr>
-            <w:pStyle w:val="TOC1"/>
+            <w:pStyle w:val="Spistreci1"/>
             <w:tabs>
               <w:tab w:val="right" w:leader="dot" w:pos="9062"/>
             </w:tabs>
@@ -347,7 +347,7 @@
           <w:hyperlink w:anchor="_Toc122345809" w:history="1">
             <w:r>
               <w:rPr>
-                <w:rStyle w:val="Hyperlink"/>
+                <w:rStyle w:val="Hipercze"/>
                 <w:noProof/>
               </w:rPr>
               <w:t>Spis Treści</w:t>
@@ -404,7 +404,7 @@
         </w:p>
         <w:p>
           <w:pPr>
-            <w:pStyle w:val="TOC1"/>
+            <w:pStyle w:val="Spistreci1"/>
             <w:tabs>
               <w:tab w:val="right" w:leader="dot" w:pos="9062"/>
             </w:tabs>
@@ -417,7 +417,7 @@
           <w:hyperlink w:anchor="_Toc122345810" w:history="1">
             <w:r>
               <w:rPr>
-                <w:rStyle w:val="Hyperlink"/>
+                <w:rStyle w:val="Hipercze"/>
                 <w:noProof/>
               </w:rPr>
               <w:t>Rola Kasjera w systemie</w:t>
@@ -474,7 +474,7 @@
         </w:p>
         <w:p>
           <w:pPr>
-            <w:pStyle w:val="TOC1"/>
+            <w:pStyle w:val="Spistreci1"/>
             <w:tabs>
               <w:tab w:val="right" w:leader="dot" w:pos="9062"/>
             </w:tabs>
@@ -487,7 +487,7 @@
           <w:hyperlink w:anchor="_Toc122345811" w:history="1">
             <w:r>
               <w:rPr>
-                <w:rStyle w:val="Hyperlink"/>
+                <w:rStyle w:val="Hipercze"/>
                 <w:noProof/>
               </w:rPr>
               <w:t>Logowanie</w:t>
@@ -544,7 +544,7 @@
         </w:p>
         <w:p>
           <w:pPr>
-            <w:pStyle w:val="TOC1"/>
+            <w:pStyle w:val="Spistreci1"/>
             <w:tabs>
               <w:tab w:val="right" w:leader="dot" w:pos="9062"/>
             </w:tabs>
@@ -557,7 +557,7 @@
           <w:hyperlink w:anchor="_Toc122345812" w:history="1">
             <w:r>
               <w:rPr>
-                <w:rStyle w:val="Hyperlink"/>
+                <w:rStyle w:val="Hipercze"/>
                 <w:noProof/>
               </w:rPr>
               <w:t>Zakładka: Strona Główna</w:t>
@@ -614,7 +614,7 @@
         </w:p>
         <w:p>
           <w:pPr>
-            <w:pStyle w:val="TOC1"/>
+            <w:pStyle w:val="Spistreci1"/>
             <w:tabs>
               <w:tab w:val="right" w:leader="dot" w:pos="9062"/>
             </w:tabs>
@@ -627,7 +627,7 @@
           <w:hyperlink w:anchor="_Toc122345813" w:history="1">
             <w:r>
               <w:rPr>
-                <w:rStyle w:val="Hyperlink"/>
+                <w:rStyle w:val="Hipercze"/>
                 <w:noProof/>
               </w:rPr>
               <w:t>Zakładka: Sprzedaż</w:t>
@@ -684,7 +684,7 @@
         </w:p>
         <w:p>
           <w:pPr>
-            <w:pStyle w:val="TOC1"/>
+            <w:pStyle w:val="Spistreci1"/>
             <w:tabs>
               <w:tab w:val="right" w:leader="dot" w:pos="9062"/>
             </w:tabs>
@@ -697,7 +697,7 @@
           <w:hyperlink w:anchor="_Toc122345814" w:history="1">
             <w:r>
               <w:rPr>
-                <w:rStyle w:val="Hyperlink"/>
+                <w:rStyle w:val="Hipercze"/>
                 <w:noProof/>
               </w:rPr>
               <w:t>Zakładka: Blokowanie Karnetu</w:t>
@@ -754,7 +754,7 @@
         </w:p>
         <w:p>
           <w:pPr>
-            <w:pStyle w:val="TOC1"/>
+            <w:pStyle w:val="Spistreci1"/>
             <w:tabs>
               <w:tab w:val="right" w:leader="dot" w:pos="9062"/>
             </w:tabs>
@@ -767,7 +767,7 @@
           <w:hyperlink w:anchor="_Toc122345815" w:history="1">
             <w:r>
               <w:rPr>
-                <w:rStyle w:val="Hyperlink"/>
+                <w:rStyle w:val="Hipercze"/>
                 <w:noProof/>
                 <w:lang w:val="en-US"/>
               </w:rPr>
@@ -861,7 +861,7 @@
     </w:p>
     <w:p>
       <w:pPr>
-        <w:pStyle w:val="Heading1"/>
+        <w:pStyle w:val="Nagwek1"/>
       </w:pPr>
       <w:bookmarkStart w:id="1" w:name="_Toc122345810"/>
       <w:r>
@@ -883,59 +883,369 @@
       <w:pPr>
         <w:rPr>
           <w:rFonts w:cstheme="minorHAnsi"/>
+        </w:rPr>
+      </w:pPr>
+      <w:r>
+        <w:rPr>
+          <w:rFonts w:cstheme="minorHAnsi"/>
+        </w:rPr>
+        <w:tab/>
+        <w:t>Kasjer jest pracownikiem, którego zadaniem jest sprzedaż biletów i karnetów zarejestrowanym klientom</w:t>
+      </w:r>
+      <w:r>
+        <w:rPr>
+          <w:rFonts w:cstheme="minorHAnsi"/>
+        </w:rPr>
+        <w:t>. W swoim panelu może on:</w:t>
+      </w:r>
+    </w:p>
+    <w:p>
+      <w:pPr>
+        <w:pStyle w:val="Akapitzlist"/>
+        <w:numPr>
+          <w:ilvl w:val="0"/>
+          <w:numId w:val="1"/>
+        </w:numPr>
+        <w:rPr>
+          <w:rFonts w:cstheme="minorHAnsi"/>
+        </w:rPr>
+      </w:pPr>
+      <w:r>
+        <w:rPr>
+          <w:rFonts w:cstheme="minorHAnsi"/>
+        </w:rPr>
+        <w:t>Rejestrować nowych klientów,</w:t>
+      </w:r>
+    </w:p>
+    <w:p>
+      <w:pPr>
+        <w:pStyle w:val="Akapitzlist"/>
+        <w:numPr>
+          <w:ilvl w:val="0"/>
+          <w:numId w:val="1"/>
+        </w:numPr>
+        <w:rPr>
+          <w:rFonts w:cstheme="minorHAnsi"/>
+        </w:rPr>
+      </w:pPr>
+      <w:r>
+        <w:rPr>
+          <w:rFonts w:cstheme="minorHAnsi"/>
+        </w:rPr>
+        <w:t>Sprzedawać bilety,</w:t>
+      </w:r>
+    </w:p>
+    <w:p>
+      <w:pPr>
+        <w:pStyle w:val="Akapitzlist"/>
+        <w:numPr>
+          <w:ilvl w:val="0"/>
+          <w:numId w:val="1"/>
+        </w:numPr>
+        <w:rPr>
+          <w:rFonts w:cstheme="minorHAnsi"/>
+        </w:rPr>
+      </w:pPr>
+      <w:r>
+        <w:rPr>
+          <w:rFonts w:cstheme="minorHAnsi"/>
+        </w:rPr>
+        <w:t>Sprzedawać karnety,</w:t>
+      </w:r>
+    </w:p>
+    <w:p>
+      <w:pPr>
+        <w:pStyle w:val="Akapitzlist"/>
+        <w:numPr>
+          <w:ilvl w:val="0"/>
+          <w:numId w:val="1"/>
+        </w:numPr>
+        <w:rPr>
+          <w:rFonts w:cstheme="minorHAnsi"/>
+        </w:rPr>
+      </w:pPr>
+      <w:r>
+        <w:rPr>
+          <w:rFonts w:cstheme="minorHAnsi"/>
+          <w:noProof/>
+        </w:rPr>
+        <w:drawing>
+          <wp:anchor distT="0" distB="0" distL="114300" distR="114300" simplePos="0" relativeHeight="251659264" behindDoc="0" locked="0" layoutInCell="1" allowOverlap="1" wp14:anchorId="269F274B" wp14:editId="74D06975">
+            <wp:simplePos x="0" y="0"/>
+            <wp:positionH relativeFrom="column">
+              <wp:posOffset>1805305</wp:posOffset>
+            </wp:positionH>
+            <wp:positionV relativeFrom="paragraph">
+              <wp:posOffset>365125</wp:posOffset>
+            </wp:positionV>
+            <wp:extent cx="2114550" cy="1768475"/>
+            <wp:effectExtent l="0" t="0" r="0" b="3175"/>
+            <wp:wrapTopAndBottom/>
+            <wp:docPr id="2" name="Obraz 2" descr="Obraz zawierający tekst&#10;&#10;Opis wygenerowany automatycznie"/>
+            <wp:cNvGraphicFramePr>
+              <a:graphicFrameLocks xmlns:a="http://schemas.openxmlformats.org/drawingml/2006/main" noChangeAspect="1"/>
+            </wp:cNvGraphicFramePr>
+            <a:graphic xmlns:a="http://schemas.openxmlformats.org/drawingml/2006/main">
+              <a:graphicData uri="http://schemas.openxmlformats.org/drawingml/2006/picture">
+                <pic:pic xmlns:pic="http://schemas.openxmlformats.org/drawingml/2006/picture">
+                  <pic:nvPicPr>
+                    <pic:cNvPr id="2" name="Obraz 2" descr="Obraz zawierający tekst&#10;&#10;Opis wygenerowany automatycznie"/>
+                    <pic:cNvPicPr/>
+                  </pic:nvPicPr>
+                  <pic:blipFill>
+                    <a:blip r:embed="rId10">
+                      <a:extLst>
+                        <a:ext uri="{28A0092B-C50C-407E-A947-70E740481C1C}">
+                          <a14:useLocalDpi xmlns:a14="http://schemas.microsoft.com/office/drawing/2010/main" val="0"/>
+                        </a:ext>
+                      </a:extLst>
+                    </a:blip>
+                    <a:stretch>
+                      <a:fillRect/>
+                    </a:stretch>
+                  </pic:blipFill>
+                  <pic:spPr>
+                    <a:xfrm>
+                      <a:off x="0" y="0"/>
+                      <a:ext cx="2114550" cy="1768475"/>
+                    </a:xfrm>
+                    <a:prstGeom prst="rect">
+                      <a:avLst/>
+                    </a:prstGeom>
+                  </pic:spPr>
+                </pic:pic>
+              </a:graphicData>
+            </a:graphic>
+            <wp14:sizeRelH relativeFrom="margin">
+              <wp14:pctWidth>0</wp14:pctWidth>
+            </wp14:sizeRelH>
+            <wp14:sizeRelV relativeFrom="margin">
+              <wp14:pctHeight>0</wp14:pctHeight>
+            </wp14:sizeRelV>
+          </wp:anchor>
+        </w:drawing>
+      </w:r>
+      <w:r>
+        <w:rPr>
+          <w:rFonts w:cstheme="minorHAnsi"/>
+        </w:rPr>
+        <w:t>Zarządzać blokadą karnetów klientów</w:t>
+      </w:r>
+    </w:p>
+    <w:p>
+      <w:pPr>
+        <w:pStyle w:val="Legenda"/>
+        <w:jc w:val="center"/>
+        <w:rPr>
+          <w:noProof/>
+        </w:rPr>
+      </w:pPr>
+      <w:r>
+        <w:t xml:space="preserve">Rysunek </w:t>
+      </w:r>
+      <w:r>
+        <w:fldChar w:fldCharType="begin"/>
+      </w:r>
+      <w:r>
+        <w:instrText xml:space="preserve"> SEQ Rysunek \* ARABIC </w:instrText>
+      </w:r>
+      <w:r>
+        <w:fldChar w:fldCharType="separate"/>
+      </w:r>
+      <w:r>
+        <w:rPr>
+          <w:noProof/>
+        </w:rPr>
+        <w:t>1</w:t>
+      </w:r>
+      <w:r>
+        <w:rPr>
+          <w:noProof/>
+        </w:rPr>
+        <w:fldChar w:fldCharType="end"/>
+      </w:r>
+      <w:r>
+        <w:t>: Ekran powitalny</w:t>
+      </w:r>
+      <w:r>
+        <w:rPr>
+          <w:noProof/>
+        </w:rPr>
+        <w:t xml:space="preserve"> panelu K</w:t>
+      </w:r>
+      <w:r>
+        <w:rPr>
+          <w:noProof/>
+        </w:rPr>
+        <w:t>asjera</w:t>
+      </w:r>
+      <w:r>
+        <w:rPr>
+          <w:noProof/>
+        </w:rPr>
+        <w:t>.</w:t>
+      </w:r>
+    </w:p>
+    <w:p/>
+    <w:p>
+      <w:r>
+        <w:rPr>
+          <w:noProof/>
+        </w:rPr>
+        <w:drawing>
+          <wp:anchor distT="0" distB="0" distL="114300" distR="114300" simplePos="0" relativeHeight="251660288" behindDoc="0" locked="0" layoutInCell="1" allowOverlap="1" wp14:anchorId="5A6C3CC9" wp14:editId="39F167F2">
+            <wp:simplePos x="0" y="0"/>
+            <wp:positionH relativeFrom="column">
+              <wp:posOffset>424180</wp:posOffset>
+            </wp:positionH>
+            <wp:positionV relativeFrom="paragraph">
+              <wp:posOffset>189865</wp:posOffset>
+            </wp:positionV>
+            <wp:extent cx="4906010" cy="352425"/>
+            <wp:effectExtent l="0" t="0" r="8890" b="9525"/>
+            <wp:wrapTopAndBottom/>
+            <wp:docPr id="3" name="Obraz 3"/>
+            <wp:cNvGraphicFramePr>
+              <a:graphicFrameLocks xmlns:a="http://schemas.openxmlformats.org/drawingml/2006/main" noChangeAspect="1"/>
+            </wp:cNvGraphicFramePr>
+            <a:graphic xmlns:a="http://schemas.openxmlformats.org/drawingml/2006/main">
+              <a:graphicData uri="http://schemas.openxmlformats.org/drawingml/2006/picture">
+                <pic:pic xmlns:pic="http://schemas.openxmlformats.org/drawingml/2006/picture">
+                  <pic:nvPicPr>
+                    <pic:cNvPr id="3" name="Obraz 3"/>
+                    <pic:cNvPicPr/>
+                  </pic:nvPicPr>
+                  <pic:blipFill>
+                    <a:blip r:embed="rId11">
+                      <a:extLst>
+                        <a:ext uri="{28A0092B-C50C-407E-A947-70E740481C1C}">
+                          <a14:useLocalDpi xmlns:a14="http://schemas.microsoft.com/office/drawing/2010/main" val="0"/>
+                        </a:ext>
+                      </a:extLst>
+                    </a:blip>
+                    <a:stretch>
+                      <a:fillRect/>
+                    </a:stretch>
+                  </pic:blipFill>
+                  <pic:spPr>
+                    <a:xfrm>
+                      <a:off x="0" y="0"/>
+                      <a:ext cx="4906010" cy="352425"/>
+                    </a:xfrm>
+                    <a:prstGeom prst="rect">
+                      <a:avLst/>
+                    </a:prstGeom>
+                  </pic:spPr>
+                </pic:pic>
+              </a:graphicData>
+            </a:graphic>
+          </wp:anchor>
+        </w:drawing>
+      </w:r>
+    </w:p>
+    <w:p>
+      <w:pPr>
+        <w:pStyle w:val="Legenda"/>
+        <w:jc w:val="center"/>
+      </w:pPr>
+      <w:r>
+        <w:t xml:space="preserve">Rysunek </w:t>
+      </w:r>
+      <w:r>
+        <w:fldChar w:fldCharType="begin"/>
+      </w:r>
+      <w:r>
+        <w:instrText xml:space="preserve"> SEQ Rysunek \* ARABIC </w:instrText>
+      </w:r>
+      <w:r>
+        <w:fldChar w:fldCharType="separate"/>
+      </w:r>
+      <w:r>
+        <w:rPr>
+          <w:noProof/>
+        </w:rPr>
+        <w:t>2</w:t>
+      </w:r>
+      <w:r>
+        <w:rPr>
+          <w:noProof/>
+        </w:rPr>
+        <w:fldChar w:fldCharType="end"/>
+      </w:r>
+      <w:r>
+        <w:t>: Pasek nawigacyjny panelu K</w:t>
+      </w:r>
+      <w:r>
+        <w:t>asjera</w:t>
+      </w:r>
+      <w:r>
+        <w:t>.</w:t>
+      </w:r>
+    </w:p>
+    <w:p/>
+    <w:p/>
+    <w:p/>
+    <w:p/>
+    <w:p>
+      <w:pPr>
+        <w:jc w:val="center"/>
+      </w:pPr>
+    </w:p>
+    <w:p>
+      <w:pPr>
+        <w:rPr>
+          <w:rFonts w:cstheme="minorHAnsi"/>
+        </w:rPr>
+      </w:pPr>
+    </w:p>
+    <w:p>
+      <w:pPr>
+        <w:rPr>
+          <w:rFonts w:cstheme="minorHAnsi"/>
           <w:sz w:val="32"/>
           <w:szCs w:val="32"/>
         </w:rPr>
       </w:pPr>
-    </w:p>
-    <w:p>
-      <w:pPr>
+      <w:r>
         <w:rPr>
           <w:rFonts w:cstheme="minorHAnsi"/>
           <w:sz w:val="32"/>
           <w:szCs w:val="32"/>
         </w:rPr>
-      </w:pPr>
-      <w:r>
+        <w:br w:type="page"/>
+      </w:r>
+    </w:p>
+    <w:p>
+      <w:pPr>
+        <w:pStyle w:val="Nagwek1"/>
+      </w:pPr>
+      <w:bookmarkStart w:id="2" w:name="_Toc122345811"/>
+      <w:r>
+        <w:lastRenderedPageBreak/>
+        <w:t>Logowanie</w:t>
+      </w:r>
+      <w:bookmarkEnd w:id="2"/>
+    </w:p>
+    <w:p>
+      <w:pPr>
         <w:rPr>
           <w:rFonts w:cstheme="minorHAnsi"/>
           <w:sz w:val="32"/>
           <w:szCs w:val="32"/>
         </w:rPr>
-        <w:br w:type="page"/>
-      </w:r>
-    </w:p>
-    <w:p>
-      <w:pPr>
-        <w:pStyle w:val="Heading1"/>
-      </w:pPr>
-      <w:bookmarkStart w:id="2" w:name="_Toc122345811"/>
-      <w:r>
-        <w:lastRenderedPageBreak/>
-        <w:t>Logowanie</w:t>
-      </w:r>
-      <w:bookmarkEnd w:id="2"/>
-    </w:p>
-    <w:p>
-      <w:pPr>
+      </w:pPr>
+      <w:r>
         <w:rPr>
           <w:rFonts w:cstheme="minorHAnsi"/>
           <w:sz w:val="32"/>
           <w:szCs w:val="32"/>
         </w:rPr>
-      </w:pPr>
-      <w:r>
-        <w:rPr>
-          <w:rFonts w:cstheme="minorHAnsi"/>
-          <w:sz w:val="32"/>
-          <w:szCs w:val="32"/>
-        </w:rPr>
         <w:br w:type="page"/>
       </w:r>
     </w:p>
     <w:p>
       <w:pPr>
-        <w:pStyle w:val="Heading1"/>
+        <w:pStyle w:val="Nagwek1"/>
       </w:pPr>
       <w:bookmarkStart w:id="3" w:name="_Toc122345812"/>
       <w:r>
@@ -955,7 +1265,7 @@
     </w:p>
     <w:p>
       <w:pPr>
-        <w:pStyle w:val="Heading1"/>
+        <w:pStyle w:val="Nagwek1"/>
       </w:pPr>
       <w:bookmarkStart w:id="4" w:name="_Toc122345813"/>
       <w:r>
@@ -975,7 +1285,7 @@
     </w:p>
     <w:p>
       <w:pPr>
-        <w:pStyle w:val="Heading1"/>
+        <w:pStyle w:val="Nagwek1"/>
       </w:pPr>
       <w:bookmarkStart w:id="5" w:name="_Toc122345814"/>
       <w:r>
@@ -994,13 +1304,12 @@
     </w:p>
     <w:p>
       <w:pPr>
-        <w:pStyle w:val="Heading1"/>
+        <w:pStyle w:val="Nagwek1"/>
         <w:rPr>
           <w:lang w:val="en-US"/>
         </w:rPr>
       </w:pPr>
       <w:bookmarkStart w:id="6" w:name="_Toc122345815"/>
-      <w:proofErr w:type="spellStart"/>
       <w:r>
         <w:rPr>
           <w:lang w:val="en-US"/>
@@ -1009,7 +1318,6 @@
         <w:t>Wyloguj</w:t>
       </w:r>
       <w:bookmarkEnd w:id="6"/>
-      <w:proofErr w:type="spellEnd"/>
     </w:p>
     <w:p>
       <w:pPr>
@@ -1019,8 +1327,8 @@
       </w:pPr>
     </w:p>
     <w:sectPr>
-      <w:headerReference w:type="default" r:id="rId9"/>
-      <w:footerReference w:type="default" r:id="rId10"/>
+      <w:headerReference w:type="default" r:id="rId12"/>
+      <w:footerReference w:type="default" r:id="rId13"/>
       <w:pgSz w:w="11906" w:h="16838"/>
       <w:pgMar w:top="1417" w:right="1417" w:bottom="1417" w:left="1417" w:header="708" w:footer="708" w:gutter="0"/>
       <w:pgNumType w:start="1" w:chapStyle="1" w:chapSep="emDash"/>
@@ -1061,7 +1369,7 @@
 <w:ftr xmlns:wpc="http://schemas.microsoft.com/office/word/2010/wordprocessingCanvas" xmlns:cx="http://schemas.microsoft.com/office/drawing/2014/chartex" xmlns:cx1="http://schemas.microsoft.com/office/drawing/2015/9/8/chartex" xmlns:cx2="http://schemas.microsoft.com/office/drawing/2015/10/21/chartex" xmlns:cx3="http://schemas.microsoft.com/office/drawing/2016/5/9/chartex" xmlns:cx4="http://schemas.microsoft.com/office/drawing/2016/5/10/chartex" xmlns:cx5="http://schemas.microsoft.com/office/drawing/2016/5/11/chartex" xmlns:cx6="http://schemas.microsoft.com/office/drawing/2016/5/12/chartex" xmlns:cx7="http://schemas.microsoft.com/office/drawing/2016/5/13/chartex" xmlns:cx8="http://schemas.microsoft.com/office/drawing/2016/5/14/chartex" xmlns:mc="http://schemas.openxmlformats.org/markup-compatibility/2006" xmlns:aink="http://schemas.microsoft.com/office/drawing/2016/ink" xmlns:am3d="http://schemas.microsoft.com/office/drawing/2017/model3d" xmlns:o="urn:schemas-microsoft-com:office:office" xmlns:oel="http://schemas.microsoft.com/office/2019/extlst" xmlns:r="http://schemas.openxmlformats.org/officeDocument/2006/relationships" xmlns:m="http://schemas.openxmlformats.org/officeDocument/2006/math" xmlns:v="urn:schemas-microsoft-com:vml" xmlns:wp14="http://schemas.microsoft.com/office/word/2010/wordprocessingDrawing" xmlns:wp="http://schemas.openxmlformats.org/drawingml/2006/wordprocessingDrawing" xmlns:w10="urn:schemas-microsoft-com:office:word" xmlns:w="http://schemas.openxmlformats.org/wordprocessingml/2006/main" xmlns:w14="http://schemas.microsoft.com/office/word/2010/wordml" xmlns:w15="http://schemas.microsoft.com/office/word/2012/wordml" xmlns:w16cex="http://schemas.microsoft.com/office/word/2018/wordml/cex" xmlns:w16cid="http://schemas.microsoft.com/office/word/2016/wordml/cid" xmlns:w16="http://schemas.microsoft.com/office/word/2018/wordml" xmlns:w16sdtdh="http://schemas.microsoft.com/office/word/2020/wordml/sdtdatahash" xmlns:w16se="http://schemas.microsoft.com/office/word/2015/wordml/symex" xmlns:wpg="http://schemas.microsoft.com/office/word/2010/wordprocessingGroup" xmlns:wpi="http://schemas.microsoft.com/office/word/2010/wordprocessingInk" xmlns:wne="http://schemas.microsoft.com/office/word/2006/wordml" xmlns:wps="http://schemas.microsoft.com/office/word/2010/wordprocessingShape" mc:Ignorable="w14 w15 w16se w16cid w16 w16cex w16sdtdh wp14">
   <w:tbl>
     <w:tblPr>
-      <w:tblStyle w:val="TableGrid"/>
+      <w:tblStyle w:val="Tabela-Siatka"/>
       <w:tblW w:w="0" w:type="auto"/>
       <w:tblBorders>
         <w:top w:val="none" w:sz="0" w:space="0" w:color="auto"/>
@@ -1084,7 +1392,7 @@
         </w:tcPr>
         <w:p>
           <w:pPr>
-            <w:pStyle w:val="Footer"/>
+            <w:pStyle w:val="Stopka"/>
           </w:pPr>
           <w:r>
             <w:t>STOK NARCIARSKI GLIWICE</w:t>
@@ -1097,7 +1405,7 @@
         </w:tcPr>
         <w:p>
           <w:pPr>
-            <w:pStyle w:val="Footer"/>
+            <w:pStyle w:val="Stopka"/>
             <w:jc w:val="right"/>
           </w:pPr>
           <w:r>
@@ -1141,7 +1449,7 @@
   </w:tbl>
   <w:p>
     <w:pPr>
-      <w:pStyle w:val="Footer"/>
+      <w:pStyle w:val="Stopka"/>
     </w:pPr>
   </w:p>
 </w:ftr>
@@ -1176,7 +1484,7 @@
 <w:hdr xmlns:wpc="http://schemas.microsoft.com/office/word/2010/wordprocessingCanvas" xmlns:cx="http://schemas.microsoft.com/office/drawing/2014/chartex" xmlns:cx1="http://schemas.microsoft.com/office/drawing/2015/9/8/chartex" xmlns:cx2="http://schemas.microsoft.com/office/drawing/2015/10/21/chartex" xmlns:cx3="http://schemas.microsoft.com/office/drawing/2016/5/9/chartex" xmlns:cx4="http://schemas.microsoft.com/office/drawing/2016/5/10/chartex" xmlns:cx5="http://schemas.microsoft.com/office/drawing/2016/5/11/chartex" xmlns:cx6="http://schemas.microsoft.com/office/drawing/2016/5/12/chartex" xmlns:cx7="http://schemas.microsoft.com/office/drawing/2016/5/13/chartex" xmlns:cx8="http://schemas.microsoft.com/office/drawing/2016/5/14/chartex" xmlns:mc="http://schemas.openxmlformats.org/markup-compatibility/2006" xmlns:aink="http://schemas.microsoft.com/office/drawing/2016/ink" xmlns:am3d="http://schemas.microsoft.com/office/drawing/2017/model3d" xmlns:o="urn:schemas-microsoft-com:office:office" xmlns:oel="http://schemas.microsoft.com/office/2019/extlst" xmlns:r="http://schemas.openxmlformats.org/officeDocument/2006/relationships" xmlns:m="http://schemas.openxmlformats.org/officeDocument/2006/math" xmlns:v="urn:schemas-microsoft-com:vml" xmlns:wp14="http://schemas.microsoft.com/office/word/2010/wordprocessingDrawing" xmlns:wp="http://schemas.openxmlformats.org/drawingml/2006/wordprocessingDrawing" xmlns:w10="urn:schemas-microsoft-com:office:word" xmlns:w="http://schemas.openxmlformats.org/wordprocessingml/2006/main" xmlns:w14="http://schemas.microsoft.com/office/word/2010/wordml" xmlns:w15="http://schemas.microsoft.com/office/word/2012/wordml" xmlns:w16cex="http://schemas.microsoft.com/office/word/2018/wordml/cex" xmlns:w16cid="http://schemas.microsoft.com/office/word/2016/wordml/cid" xmlns:w16="http://schemas.microsoft.com/office/word/2018/wordml" xmlns:w16sdtdh="http://schemas.microsoft.com/office/word/2020/wordml/sdtdatahash" xmlns:w16se="http://schemas.microsoft.com/office/word/2015/wordml/symex" xmlns:wpg="http://schemas.microsoft.com/office/word/2010/wordprocessingGroup" xmlns:wpi="http://schemas.microsoft.com/office/word/2010/wordprocessingInk" xmlns:wne="http://schemas.microsoft.com/office/word/2006/wordml" xmlns:wps="http://schemas.microsoft.com/office/word/2010/wordprocessingShape" mc:Ignorable="w14 w15 w16se w16cid w16 w16cex w16sdtdh wp14">
   <w:tbl>
     <w:tblPr>
-      <w:tblStyle w:val="TableGrid"/>
+      <w:tblStyle w:val="Tabela-Siatka"/>
       <w:tblW w:w="0" w:type="auto"/>
       <w:tblBorders>
         <w:top w:val="none" w:sz="0" w:space="0" w:color="auto"/>
@@ -1211,7 +1519,7 @@
             </w:tcPr>
             <w:p>
               <w:pPr>
-                <w:pStyle w:val="Header"/>
+                <w:pStyle w:val="Nagwek"/>
               </w:pPr>
               <w:r>
                 <w:t xml:space="preserve">Instrukcja użytkownika - </w:t>
@@ -1229,7 +1537,7 @@
         </w:tcPr>
         <w:p>
           <w:pPr>
-            <w:pStyle w:val="Header"/>
+            <w:pStyle w:val="Nagwek"/>
             <w:jc w:val="right"/>
           </w:pPr>
           <w:r>
@@ -1263,10 +1571,131 @@
   </w:tbl>
   <w:p>
     <w:pPr>
-      <w:pStyle w:val="Header"/>
+      <w:pStyle w:val="Nagwek"/>
     </w:pPr>
   </w:p>
 </w:hdr>
+</file>
+
+<file path=word/numbering.xml><?xml version="1.0" encoding="utf-8"?>
+<w:numbering xmlns:wpc="http://schemas.microsoft.com/office/word/2010/wordprocessingCanvas" xmlns:cx="http://schemas.microsoft.com/office/drawing/2014/chartex" xmlns:cx1="http://schemas.microsoft.com/office/drawing/2015/9/8/chartex" xmlns:cx2="http://schemas.microsoft.com/office/drawing/2015/10/21/chartex" xmlns:cx3="http://schemas.microsoft.com/office/drawing/2016/5/9/chartex" xmlns:cx4="http://schemas.microsoft.com/office/drawing/2016/5/10/chartex" xmlns:cx5="http://schemas.microsoft.com/office/drawing/2016/5/11/chartex" xmlns:cx6="http://schemas.microsoft.com/office/drawing/2016/5/12/chartex" xmlns:cx7="http://schemas.microsoft.com/office/drawing/2016/5/13/chartex" xmlns:cx8="http://schemas.microsoft.com/office/drawing/2016/5/14/chartex" xmlns:mc="http://schemas.openxmlformats.org/markup-compatibility/2006" xmlns:aink="http://schemas.microsoft.com/office/drawing/2016/ink" xmlns:am3d="http://schemas.microsoft.com/office/drawing/2017/model3d" xmlns:o="urn:schemas-microsoft-com:office:office" xmlns:oel="http://schemas.microsoft.com/office/2019/extlst" xmlns:r="http://schemas.openxmlformats.org/officeDocument/2006/relationships" xmlns:m="http://schemas.openxmlformats.org/officeDocument/2006/math" xmlns:v="urn:schemas-microsoft-com:vml" xmlns:wp14="http://schemas.microsoft.com/office/word/2010/wordprocessingDrawing" xmlns:wp="http://schemas.openxmlformats.org/drawingml/2006/wordprocessingDrawing" xmlns:w10="urn:schemas-microsoft-com:office:word" xmlns:w="http://schemas.openxmlformats.org/wordprocessingml/2006/main" xmlns:w14="http://schemas.microsoft.com/office/word/2010/wordml" xmlns:w15="http://schemas.microsoft.com/office/word/2012/wordml" xmlns:w16cex="http://schemas.microsoft.com/office/word/2018/wordml/cex" xmlns:w16cid="http://schemas.microsoft.com/office/word/2016/wordml/cid" xmlns:w16="http://schemas.microsoft.com/office/word/2018/wordml" xmlns:w16sdtdh="http://schemas.microsoft.com/office/word/2020/wordml/sdtdatahash" xmlns:w16se="http://schemas.microsoft.com/office/word/2015/wordml/symex" xmlns:wpg="http://schemas.microsoft.com/office/word/2010/wordprocessingGroup" xmlns:wpi="http://schemas.microsoft.com/office/word/2010/wordprocessingInk" xmlns:wne="http://schemas.microsoft.com/office/word/2006/wordml" xmlns:wps="http://schemas.microsoft.com/office/word/2010/wordprocessingShape" mc:Ignorable="w14 w15 w16se w16cid w16 w16cex w16sdtdh wp14">
+  <w:abstractNum w:abstractNumId="0" w15:restartNumberingAfterBreak="0">
+    <w:nsid w:val="4FE7118C"/>
+    <w:multiLevelType w:val="hybridMultilevel"/>
+    <w:tmpl w:val="A1D29766"/>
+    <w:lvl w:ilvl="0" w:tplc="04150001">
+      <w:start w:val="1"/>
+      <w:numFmt w:val="bullet"/>
+      <w:lvlText w:val=""/>
+      <w:lvlJc w:val="left"/>
+      <w:pPr>
+        <w:ind w:left="1425" w:hanging="360"/>
+      </w:pPr>
+      <w:rPr>
+        <w:rFonts w:ascii="Symbol" w:hAnsi="Symbol" w:hint="default"/>
+      </w:rPr>
+    </w:lvl>
+    <w:lvl w:ilvl="1" w:tplc="04150003" w:tentative="1">
+      <w:start w:val="1"/>
+      <w:numFmt w:val="bullet"/>
+      <w:lvlText w:val="o"/>
+      <w:lvlJc w:val="left"/>
+      <w:pPr>
+        <w:ind w:left="2145" w:hanging="360"/>
+      </w:pPr>
+      <w:rPr>
+        <w:rFonts w:ascii="Courier New" w:hAnsi="Courier New" w:cs="Courier New" w:hint="default"/>
+      </w:rPr>
+    </w:lvl>
+    <w:lvl w:ilvl="2" w:tplc="04150005" w:tentative="1">
+      <w:start w:val="1"/>
+      <w:numFmt w:val="bullet"/>
+      <w:lvlText w:val=""/>
+      <w:lvlJc w:val="left"/>
+      <w:pPr>
+        <w:ind w:left="2865" w:hanging="360"/>
+      </w:pPr>
+      <w:rPr>
+        <w:rFonts w:ascii="Wingdings" w:hAnsi="Wingdings" w:hint="default"/>
+      </w:rPr>
+    </w:lvl>
+    <w:lvl w:ilvl="3" w:tplc="04150001" w:tentative="1">
+      <w:start w:val="1"/>
+      <w:numFmt w:val="bullet"/>
+      <w:lvlText w:val=""/>
+      <w:lvlJc w:val="left"/>
+      <w:pPr>
+        <w:ind w:left="3585" w:hanging="360"/>
+      </w:pPr>
+      <w:rPr>
+        <w:rFonts w:ascii="Symbol" w:hAnsi="Symbol" w:hint="default"/>
+      </w:rPr>
+    </w:lvl>
+    <w:lvl w:ilvl="4" w:tplc="04150003" w:tentative="1">
+      <w:start w:val="1"/>
+      <w:numFmt w:val="bullet"/>
+      <w:lvlText w:val="o"/>
+      <w:lvlJc w:val="left"/>
+      <w:pPr>
+        <w:ind w:left="4305" w:hanging="360"/>
+      </w:pPr>
+      <w:rPr>
+        <w:rFonts w:ascii="Courier New" w:hAnsi="Courier New" w:cs="Courier New" w:hint="default"/>
+      </w:rPr>
+    </w:lvl>
+    <w:lvl w:ilvl="5" w:tplc="04150005" w:tentative="1">
+      <w:start w:val="1"/>
+      <w:numFmt w:val="bullet"/>
+      <w:lvlText w:val=""/>
+      <w:lvlJc w:val="left"/>
+      <w:pPr>
+        <w:ind w:left="5025" w:hanging="360"/>
+      </w:pPr>
+      <w:rPr>
+        <w:rFonts w:ascii="Wingdings" w:hAnsi="Wingdings" w:hint="default"/>
+      </w:rPr>
+    </w:lvl>
+    <w:lvl w:ilvl="6" w:tplc="04150001" w:tentative="1">
+      <w:start w:val="1"/>
+      <w:numFmt w:val="bullet"/>
+      <w:lvlText w:val=""/>
+      <w:lvlJc w:val="left"/>
+      <w:pPr>
+        <w:ind w:left="5745" w:hanging="360"/>
+      </w:pPr>
+      <w:rPr>
+        <w:rFonts w:ascii="Symbol" w:hAnsi="Symbol" w:hint="default"/>
+      </w:rPr>
+    </w:lvl>
+    <w:lvl w:ilvl="7" w:tplc="04150003" w:tentative="1">
+      <w:start w:val="1"/>
+      <w:numFmt w:val="bullet"/>
+      <w:lvlText w:val="o"/>
+      <w:lvlJc w:val="left"/>
+      <w:pPr>
+        <w:ind w:left="6465" w:hanging="360"/>
+      </w:pPr>
+      <w:rPr>
+        <w:rFonts w:ascii="Courier New" w:hAnsi="Courier New" w:cs="Courier New" w:hint="default"/>
+      </w:rPr>
+    </w:lvl>
+    <w:lvl w:ilvl="8" w:tplc="04150005" w:tentative="1">
+      <w:start w:val="1"/>
+      <w:numFmt w:val="bullet"/>
+      <w:lvlText w:val=""/>
+      <w:lvlJc w:val="left"/>
+      <w:pPr>
+        <w:ind w:left="7185" w:hanging="360"/>
+      </w:pPr>
+      <w:rPr>
+        <w:rFonts w:ascii="Wingdings" w:hAnsi="Wingdings" w:hint="default"/>
+      </w:rPr>
+    </w:lvl>
+  </w:abstractNum>
+  <w:num w:numId="1" w16cid:durableId="2034988632">
+    <w:abstractNumId w:val="0"/>
+  </w:num>
+</w:numbering>
 </file>
 
 <file path=word/styles.xml><?xml version="1.0" encoding="utf-8"?>
@@ -1664,15 +2093,15 @@
     <w:lsdException w:name="Unresolved Mention" w:semiHidden="1" w:unhideWhenUsed="1"/>
     <w:lsdException w:name="Smart Link" w:semiHidden="1" w:unhideWhenUsed="1"/>
   </w:latentStyles>
-  <w:style w:type="paragraph" w:default="1" w:styleId="Normal">
+  <w:style w:type="paragraph" w:default="1" w:styleId="Normalny">
     <w:name w:val="Normal"/>
     <w:qFormat/>
   </w:style>
-  <w:style w:type="paragraph" w:styleId="Heading1">
+  <w:style w:type="paragraph" w:styleId="Nagwek1">
     <w:name w:val="heading 1"/>
-    <w:basedOn w:val="Normal"/>
-    <w:next w:val="Normal"/>
-    <w:link w:val="Heading1Char"/>
+    <w:basedOn w:val="Normalny"/>
+    <w:next w:val="Normalny"/>
+    <w:link w:val="Nagwek1Znak"/>
     <w:autoRedefine/>
     <w:uiPriority w:val="9"/>
     <w:qFormat/>
@@ -1691,11 +2120,11 @@
       <w:szCs w:val="32"/>
     </w:rPr>
   </w:style>
-  <w:style w:type="paragraph" w:styleId="Heading2">
+  <w:style w:type="paragraph" w:styleId="Nagwek2">
     <w:name w:val="heading 2"/>
-    <w:basedOn w:val="Normal"/>
-    <w:next w:val="Normal"/>
-    <w:link w:val="Heading2Char"/>
+    <w:basedOn w:val="Normalny"/>
+    <w:next w:val="Normalny"/>
+    <w:link w:val="Nagwek2Znak"/>
     <w:uiPriority w:val="9"/>
     <w:unhideWhenUsed/>
     <w:qFormat/>
@@ -1713,13 +2142,13 @@
       <w:szCs w:val="26"/>
     </w:rPr>
   </w:style>
-  <w:style w:type="character" w:default="1" w:styleId="DefaultParagraphFont">
+  <w:style w:type="character" w:default="1" w:styleId="Domylnaczcionkaakapitu">
     <w:name w:val="Default Paragraph Font"/>
     <w:uiPriority w:val="1"/>
     <w:semiHidden/>
     <w:unhideWhenUsed/>
   </w:style>
-  <w:style w:type="table" w:default="1" w:styleId="TableNormal">
+  <w:style w:type="table" w:default="1" w:styleId="Standardowy">
     <w:name w:val="Normal Table"/>
     <w:uiPriority w:val="99"/>
     <w:semiHidden/>
@@ -1734,16 +2163,16 @@
       </w:tblCellMar>
     </w:tblPr>
   </w:style>
-  <w:style w:type="numbering" w:default="1" w:styleId="NoList">
+  <w:style w:type="numbering" w:default="1" w:styleId="Bezlisty">
     <w:name w:val="No List"/>
     <w:uiPriority w:val="99"/>
     <w:semiHidden/>
     <w:unhideWhenUsed/>
   </w:style>
-  <w:style w:type="paragraph" w:styleId="Header">
+  <w:style w:type="paragraph" w:styleId="Nagwek">
     <w:name w:val="header"/>
-    <w:basedOn w:val="Normal"/>
-    <w:link w:val="HeaderChar"/>
+    <w:basedOn w:val="Normalny"/>
+    <w:link w:val="NagwekZnak"/>
     <w:uiPriority w:val="99"/>
     <w:unhideWhenUsed/>
     <w:rsid w:val="00544B5B"/>
@@ -1755,17 +2184,17 @@
       <w:spacing w:after="0" w:line="240" w:lineRule="auto"/>
     </w:pPr>
   </w:style>
-  <w:style w:type="character" w:customStyle="1" w:styleId="HeaderChar">
-    <w:name w:val="Header Char"/>
-    <w:basedOn w:val="DefaultParagraphFont"/>
-    <w:link w:val="Header"/>
+  <w:style w:type="character" w:customStyle="1" w:styleId="NagwekZnak">
+    <w:name w:val="Nagłówek Znak"/>
+    <w:basedOn w:val="Domylnaczcionkaakapitu"/>
+    <w:link w:val="Nagwek"/>
     <w:uiPriority w:val="99"/>
     <w:rsid w:val="00544B5B"/>
   </w:style>
-  <w:style w:type="paragraph" w:styleId="Footer">
+  <w:style w:type="paragraph" w:styleId="Stopka">
     <w:name w:val="footer"/>
-    <w:basedOn w:val="Normal"/>
-    <w:link w:val="FooterChar"/>
+    <w:basedOn w:val="Normalny"/>
+    <w:link w:val="StopkaZnak"/>
     <w:uiPriority w:val="99"/>
     <w:unhideWhenUsed/>
     <w:rsid w:val="00544B5B"/>
@@ -1777,17 +2206,17 @@
       <w:spacing w:after="0" w:line="240" w:lineRule="auto"/>
     </w:pPr>
   </w:style>
-  <w:style w:type="character" w:customStyle="1" w:styleId="FooterChar">
-    <w:name w:val="Footer Char"/>
-    <w:basedOn w:val="DefaultParagraphFont"/>
-    <w:link w:val="Footer"/>
+  <w:style w:type="character" w:customStyle="1" w:styleId="StopkaZnak">
+    <w:name w:val="Stopka Znak"/>
+    <w:basedOn w:val="Domylnaczcionkaakapitu"/>
+    <w:link w:val="Stopka"/>
     <w:uiPriority w:val="99"/>
     <w:rsid w:val="00544B5B"/>
   </w:style>
-  <w:style w:type="character" w:customStyle="1" w:styleId="Heading1Char">
-    <w:name w:val="Heading 1 Char"/>
-    <w:basedOn w:val="DefaultParagraphFont"/>
-    <w:link w:val="Heading1"/>
+  <w:style w:type="character" w:customStyle="1" w:styleId="Nagwek1Znak">
+    <w:name w:val="Nagłówek 1 Znak"/>
+    <w:basedOn w:val="Domylnaczcionkaakapitu"/>
+    <w:link w:val="Nagwek1"/>
     <w:uiPriority w:val="9"/>
     <w:rsid w:val="00E1446D"/>
     <w:rPr>
@@ -1798,10 +2227,10 @@
       <w:szCs w:val="32"/>
     </w:rPr>
   </w:style>
-  <w:style w:type="paragraph" w:styleId="TOCHeading">
+  <w:style w:type="paragraph" w:styleId="Nagwekspisutreci">
     <w:name w:val="TOC Heading"/>
-    <w:basedOn w:val="Heading1"/>
-    <w:next w:val="Normal"/>
+    <w:basedOn w:val="Nagwek1"/>
+    <w:next w:val="Normalny"/>
     <w:uiPriority w:val="39"/>
     <w:unhideWhenUsed/>
     <w:qFormat/>
@@ -1813,10 +2242,10 @@
       <w:lang w:val="en-US"/>
     </w:rPr>
   </w:style>
-  <w:style w:type="paragraph" w:styleId="TOC1">
+  <w:style w:type="paragraph" w:styleId="Spistreci1">
     <w:name w:val="toc 1"/>
-    <w:basedOn w:val="Normal"/>
-    <w:next w:val="Normal"/>
+    <w:basedOn w:val="Normalny"/>
+    <w:next w:val="Normalny"/>
     <w:autoRedefine/>
     <w:uiPriority w:val="39"/>
     <w:unhideWhenUsed/>
@@ -1825,9 +2254,9 @@
       <w:spacing w:after="100"/>
     </w:pPr>
   </w:style>
-  <w:style w:type="character" w:styleId="Hyperlink">
+  <w:style w:type="character" w:styleId="Hipercze">
     <w:name w:val="Hyperlink"/>
-    <w:basedOn w:val="DefaultParagraphFont"/>
+    <w:basedOn w:val="Domylnaczcionkaakapitu"/>
     <w:uiPriority w:val="99"/>
     <w:unhideWhenUsed/>
     <w:rsid w:val="00526F08"/>
@@ -1836,10 +2265,10 @@
       <w:u w:val="single"/>
     </w:rPr>
   </w:style>
-  <w:style w:type="character" w:customStyle="1" w:styleId="Heading2Char">
-    <w:name w:val="Heading 2 Char"/>
-    <w:basedOn w:val="DefaultParagraphFont"/>
-    <w:link w:val="Heading2"/>
+  <w:style w:type="character" w:customStyle="1" w:styleId="Nagwek2Znak">
+    <w:name w:val="Nagłówek 2 Znak"/>
+    <w:basedOn w:val="Domylnaczcionkaakapitu"/>
+    <w:link w:val="Nagwek2"/>
     <w:uiPriority w:val="9"/>
     <w:rsid w:val="00526F08"/>
     <w:rPr>
@@ -1849,10 +2278,10 @@
       <w:szCs w:val="26"/>
     </w:rPr>
   </w:style>
-  <w:style w:type="paragraph" w:styleId="TOC2">
+  <w:style w:type="paragraph" w:styleId="Spistreci2">
     <w:name w:val="toc 2"/>
-    <w:basedOn w:val="Normal"/>
-    <w:next w:val="Normal"/>
+    <w:basedOn w:val="Normalny"/>
+    <w:next w:val="Normalny"/>
     <w:autoRedefine/>
     <w:uiPriority w:val="39"/>
     <w:unhideWhenUsed/>
@@ -1862,9 +2291,9 @@
       <w:ind w:left="220"/>
     </w:pPr>
   </w:style>
-  <w:style w:type="character" w:styleId="PlaceholderText">
+  <w:style w:type="character" w:styleId="Tekstzastpczy">
     <w:name w:val="Placeholder Text"/>
-    <w:basedOn w:val="DefaultParagraphFont"/>
+    <w:basedOn w:val="Domylnaczcionkaakapitu"/>
     <w:uiPriority w:val="99"/>
     <w:semiHidden/>
     <w:rsid w:val="00D85258"/>
@@ -1872,9 +2301,9 @@
       <w:color w:val="808080"/>
     </w:rPr>
   </w:style>
-  <w:style w:type="table" w:styleId="TableGrid">
+  <w:style w:type="table" w:styleId="Tabela-Siatka">
     <w:name w:val="Table Grid"/>
-    <w:basedOn w:val="TableNormal"/>
+    <w:basedOn w:val="Standardowy"/>
     <w:uiPriority w:val="39"/>
     <w:rsid w:val="00D85258"/>
     <w:pPr>
@@ -1890,6 +2319,36 @@
         <w:insideV w:val="single" w:sz="4" w:space="0" w:color="auto"/>
       </w:tblBorders>
     </w:tblPr>
+  </w:style>
+  <w:style w:type="paragraph" w:styleId="Akapitzlist">
+    <w:name w:val="List Paragraph"/>
+    <w:basedOn w:val="Normalny"/>
+    <w:uiPriority w:val="34"/>
+    <w:qFormat/>
+    <w:rsid w:val="00DA4F5E"/>
+    <w:pPr>
+      <w:ind w:left="720"/>
+      <w:contextualSpacing/>
+    </w:pPr>
+  </w:style>
+  <w:style w:type="paragraph" w:styleId="Legenda">
+    <w:name w:val="caption"/>
+    <w:basedOn w:val="Normalny"/>
+    <w:next w:val="Normalny"/>
+    <w:uiPriority w:val="35"/>
+    <w:unhideWhenUsed/>
+    <w:qFormat/>
+    <w:rsid w:val="00DA4F5E"/>
+    <w:pPr>
+      <w:spacing w:after="200" w:line="240" w:lineRule="auto"/>
+    </w:pPr>
+    <w:rPr>
+      <w:i/>
+      <w:iCs/>
+      <w:color w:val="44546A" w:themeColor="text2"/>
+      <w:sz w:val="18"/>
+      <w:szCs w:val="18"/>
+    </w:rPr>
   </w:style>
 </w:styles>
 </file>
@@ -1916,7 +2375,7 @@
         <w:p>
           <w:r>
             <w:rPr>
-              <w:rStyle w:val="PlaceholderText"/>
+              <w:rStyle w:val="Tekstzastpczy"/>
             </w:rPr>
             <w:t>[Publish Date]</w:t>
           </w:r>
@@ -1945,7 +2404,7 @@
           </w:pPr>
           <w:r>
             <w:rPr>
-              <w:rStyle w:val="PlaceholderText"/>
+              <w:rStyle w:val="Tekstzastpczy"/>
             </w:rPr>
             <w:t>[Title]</w:t>
           </w:r>
@@ -1958,12 +2417,12 @@
 
 <file path=word/glossary/fontTable.xml><?xml version="1.0" encoding="utf-8"?>
 <w:fonts xmlns:mc="http://schemas.openxmlformats.org/markup-compatibility/2006" xmlns:r="http://schemas.openxmlformats.org/officeDocument/2006/relationships" xmlns:w="http://schemas.openxmlformats.org/wordprocessingml/2006/main" xmlns:w14="http://schemas.microsoft.com/office/word/2010/wordml" xmlns:w15="http://schemas.microsoft.com/office/word/2012/wordml" xmlns:w16cex="http://schemas.microsoft.com/office/word/2018/wordml/cex" xmlns:w16cid="http://schemas.microsoft.com/office/word/2016/wordml/cid" xmlns:w16="http://schemas.microsoft.com/office/word/2018/wordml" xmlns:w16sdtdh="http://schemas.microsoft.com/office/word/2020/wordml/sdtdatahash" xmlns:w16se="http://schemas.microsoft.com/office/word/2015/wordml/symex" mc:Ignorable="w14 w15 w16se w16cid w16 w16cex w16sdtdh">
-  <w:font w:name="Calibri">
-    <w:panose1 w:val="020F0502020204030204"/>
-    <w:charset w:val="EE"/>
-    <w:family w:val="swiss"/>
+  <w:font w:name="Symbol">
+    <w:panose1 w:val="05050102010706020507"/>
+    <w:charset w:val="02"/>
+    <w:family w:val="roman"/>
     <w:pitch w:val="variable"/>
-    <w:sig w:usb0="E4002EFF" w:usb1="C000247B" w:usb2="00000009" w:usb3="00000000" w:csb0="000001FF" w:csb1="00000000"/>
+    <w:sig w:usb0="00000000" w:usb1="10000000" w:usb2="00000000" w:usb3="00000000" w:csb0="80000000" w:csb1="00000000"/>
   </w:font>
   <w:font w:name="Times New Roman">
     <w:panose1 w:val="02020603050405020304"/>
@@ -1971,6 +2430,27 @@
     <w:family w:val="roman"/>
     <w:pitch w:val="variable"/>
     <w:sig w:usb0="E0002EFF" w:usb1="C000785B" w:usb2="00000009" w:usb3="00000000" w:csb0="000001FF" w:csb1="00000000"/>
+  </w:font>
+  <w:font w:name="Courier New">
+    <w:panose1 w:val="02070309020205020404"/>
+    <w:charset w:val="EE"/>
+    <w:family w:val="modern"/>
+    <w:pitch w:val="fixed"/>
+    <w:sig w:usb0="E0002EFF" w:usb1="C0007843" w:usb2="00000009" w:usb3="00000000" w:csb0="000001FF" w:csb1="00000000"/>
+  </w:font>
+  <w:font w:name="Wingdings">
+    <w:panose1 w:val="05000000000000000000"/>
+    <w:charset w:val="02"/>
+    <w:family w:val="auto"/>
+    <w:pitch w:val="variable"/>
+    <w:sig w:usb0="00000000" w:usb1="10000000" w:usb2="00000000" w:usb3="00000000" w:csb0="80000000" w:csb1="00000000"/>
+  </w:font>
+  <w:font w:name="Calibri">
+    <w:panose1 w:val="020F0502020204030204"/>
+    <w:charset w:val="EE"/>
+    <w:family w:val="swiss"/>
+    <w:pitch w:val="variable"/>
+    <w:sig w:usb0="E4002EFF" w:usb1="C000247B" w:usb2="00000009" w:usb3="00000000" w:csb0="000001FF" w:csb1="00000000"/>
   </w:font>
   <w:font w:name="Calibri Light">
     <w:panose1 w:val="020F0302020204030204"/>
@@ -2001,6 +2481,7 @@
     <w:rsidRoot w:val="00FF43F5"/>
     <w:rsid w:val="0042787C"/>
     <w:rsid w:val="006B1E7C"/>
+    <w:rsid w:val="00852982"/>
     <w:rsid w:val="00AF4E60"/>
     <w:rsid w:val="00FF43F5"/>
   </w:rsids>
@@ -2420,7 +2901,7 @@
     <w:lsdException w:name="Unresolved Mention" w:semiHidden="1" w:unhideWhenUsed="1"/>
     <w:lsdException w:name="Smart Link" w:semiHidden="1" w:unhideWhenUsed="1"/>
   </w:latentStyles>
-  <w:style w:type="paragraph" w:default="1" w:styleId="Normal">
+  <w:style w:type="paragraph" w:default="1" w:styleId="Normalny">
     <w:name w:val="Normal"/>
     <w:qFormat/>
     <w:rsid w:val="00FF43F5"/>
@@ -2430,13 +2911,13 @@
       <w:szCs w:val="3276"/>
     </w:rPr>
   </w:style>
-  <w:style w:type="character" w:default="1" w:styleId="DefaultParagraphFont">
+  <w:style w:type="character" w:default="1" w:styleId="Domylnaczcionkaakapitu">
     <w:name w:val="Default Paragraph Font"/>
     <w:uiPriority w:val="1"/>
     <w:semiHidden/>
     <w:unhideWhenUsed/>
   </w:style>
-  <w:style w:type="table" w:default="1" w:styleId="TableNormal">
+  <w:style w:type="table" w:default="1" w:styleId="Standardowy">
     <w:name w:val="Normal Table"/>
     <w:uiPriority w:val="99"/>
     <w:semiHidden/>
@@ -2451,15 +2932,15 @@
       </w:tblCellMar>
     </w:tblPr>
   </w:style>
-  <w:style w:type="numbering" w:default="1" w:styleId="NoList">
+  <w:style w:type="numbering" w:default="1" w:styleId="Bezlisty">
     <w:name w:val="No List"/>
     <w:uiPriority w:val="99"/>
     <w:semiHidden/>
     <w:unhideWhenUsed/>
   </w:style>
-  <w:style w:type="character" w:styleId="PlaceholderText">
+  <w:style w:type="character" w:styleId="Tekstzastpczy">
     <w:name w:val="Placeholder Text"/>
-    <w:basedOn w:val="DefaultParagraphFont"/>
+    <w:basedOn w:val="Domylnaczcionkaakapitu"/>
     <w:uiPriority w:val="99"/>
     <w:semiHidden/>
     <w:rsid w:val="00FF43F5"/>

</xml_diff>

<commit_message>
Aktualizacja treści instrukcji ( kasa - ukończona wstępnie)
</commit_message>
<xml_diff>
--- a/Documentation/Instrucions for users docx format/Instrukcja_użytkownika_-_Kasjer.docx
+++ b/Documentation/Instrucions for users docx format/Instrukcja_użytkownika_-_Kasjer.docx
@@ -296,7 +296,7 @@
         <w:br w:type="page"/>
       </w:r>
     </w:p>
-    <w:bookmarkStart w:id="0" w:name="_Toc125559518" w:displacedByCustomXml="next"/>
+    <w:bookmarkStart w:id="0" w:name="_Toc125560304" w:displacedByCustomXml="next"/>
     <w:sdt>
       <w:sdtPr>
         <w:rPr>
@@ -352,7 +352,7 @@
           <w:r>
             <w:fldChar w:fldCharType="separate"/>
           </w:r>
-          <w:hyperlink w:anchor="_Toc125559518" w:history="1">
+          <w:hyperlink w:anchor="_Toc125560304" w:history="1">
             <w:r>
               <w:rPr>
                 <w:rStyle w:val="Hipercze"/>
@@ -379,7 +379,7 @@
                 <w:noProof/>
                 <w:webHidden/>
               </w:rPr>
-              <w:instrText xml:space="preserve"> PAGEREF _Toc125559518 \h </w:instrText>
+              <w:instrText xml:space="preserve"> PAGEREF _Toc125560304 \h </w:instrText>
             </w:r>
             <w:r>
               <w:rPr>
@@ -422,7 +422,7 @@
               <w:lang w:eastAsia="pl-PL"/>
             </w:rPr>
           </w:pPr>
-          <w:hyperlink w:anchor="_Toc125559519" w:history="1">
+          <w:hyperlink w:anchor="_Toc125560305" w:history="1">
             <w:r>
               <w:rPr>
                 <w:rStyle w:val="Hipercze"/>
@@ -449,7 +449,7 @@
                 <w:noProof/>
                 <w:webHidden/>
               </w:rPr>
-              <w:instrText xml:space="preserve"> PAGEREF _Toc125559519 \h </w:instrText>
+              <w:instrText xml:space="preserve"> PAGEREF _Toc125560305 \h </w:instrText>
             </w:r>
             <w:r>
               <w:rPr>
@@ -492,7 +492,7 @@
               <w:lang w:eastAsia="pl-PL"/>
             </w:rPr>
           </w:pPr>
-          <w:hyperlink w:anchor="_Toc125559520" w:history="1">
+          <w:hyperlink w:anchor="_Toc125560306" w:history="1">
             <w:r>
               <w:rPr>
                 <w:rStyle w:val="Hipercze"/>
@@ -519,7 +519,7 @@
                 <w:noProof/>
                 <w:webHidden/>
               </w:rPr>
-              <w:instrText xml:space="preserve"> PAGEREF _Toc125559520 \h </w:instrText>
+              <w:instrText xml:space="preserve"> PAGEREF _Toc125560306 \h </w:instrText>
             </w:r>
             <w:r>
               <w:rPr>
@@ -562,13 +562,13 @@
               <w:lang w:eastAsia="pl-PL"/>
             </w:rPr>
           </w:pPr>
-          <w:hyperlink w:anchor="_Toc125559521" w:history="1">
+          <w:hyperlink w:anchor="_Toc125560307" w:history="1">
             <w:r>
               <w:rPr>
                 <w:rStyle w:val="Hipercze"/>
                 <w:noProof/>
               </w:rPr>
-              <w:t>Zakładka: Cennik</w:t>
+              <w:t>Zakładka: Sprzedaż</w:t>
             </w:r>
             <w:r>
               <w:rPr>
@@ -589,7 +589,7 @@
                 <w:noProof/>
                 <w:webHidden/>
               </w:rPr>
-              <w:instrText xml:space="preserve"> PAGEREF _Toc125559521 \h </w:instrText>
+              <w:instrText xml:space="preserve"> PAGEREF _Toc125560307 \h </w:instrText>
             </w:r>
             <w:r>
               <w:rPr>
@@ -632,13 +632,13 @@
               <w:lang w:eastAsia="pl-PL"/>
             </w:rPr>
           </w:pPr>
-          <w:hyperlink w:anchor="_Toc125559522" w:history="1">
+          <w:hyperlink w:anchor="_Toc125560308" w:history="1">
             <w:r>
               <w:rPr>
                 <w:rStyle w:val="Hipercze"/>
                 <w:noProof/>
               </w:rPr>
-              <w:t>Zakładka: Sprzedaż</w:t>
+              <w:t>Zakładka: Blokowanie Karnetu</w:t>
             </w:r>
             <w:r>
               <w:rPr>
@@ -659,7 +659,7 @@
                 <w:noProof/>
                 <w:webHidden/>
               </w:rPr>
-              <w:instrText xml:space="preserve"> PAGEREF _Toc125559522 \h </w:instrText>
+              <w:instrText xml:space="preserve"> PAGEREF _Toc125560308 \h </w:instrText>
             </w:r>
             <w:r>
               <w:rPr>
@@ -692,147 +692,6 @@
         </w:p>
         <w:p>
           <w:pPr>
-            <w:pStyle w:val="Spistreci1"/>
-            <w:tabs>
-              <w:tab w:val="right" w:leader="dot" w:pos="9062"/>
-            </w:tabs>
-            <w:rPr>
-              <w:rFonts w:eastAsiaTheme="minorEastAsia"/>
-              <w:noProof/>
-              <w:lang w:eastAsia="pl-PL"/>
-            </w:rPr>
-          </w:pPr>
-          <w:hyperlink w:anchor="_Toc125559523" w:history="1">
-            <w:r>
-              <w:rPr>
-                <w:rStyle w:val="Hipercze"/>
-                <w:noProof/>
-              </w:rPr>
-              <w:t>Zakładka: Blokowanie Karnetu</w:t>
-            </w:r>
-            <w:r>
-              <w:rPr>
-                <w:noProof/>
-                <w:webHidden/>
-              </w:rPr>
-              <w:tab/>
-            </w:r>
-            <w:r>
-              <w:rPr>
-                <w:noProof/>
-                <w:webHidden/>
-              </w:rPr>
-              <w:fldChar w:fldCharType="begin"/>
-            </w:r>
-            <w:r>
-              <w:rPr>
-                <w:noProof/>
-                <w:webHidden/>
-              </w:rPr>
-              <w:instrText xml:space="preserve"> PAGEREF _Toc125559523 \h </w:instrText>
-            </w:r>
-            <w:r>
-              <w:rPr>
-                <w:noProof/>
-                <w:webHidden/>
-              </w:rPr>
-            </w:r>
-            <w:r>
-              <w:rPr>
-                <w:noProof/>
-                <w:webHidden/>
-              </w:rPr>
-              <w:fldChar w:fldCharType="separate"/>
-            </w:r>
-            <w:r>
-              <w:rPr>
-                <w:noProof/>
-                <w:webHidden/>
-              </w:rPr>
-              <w:t>7</w:t>
-            </w:r>
-            <w:r>
-              <w:rPr>
-                <w:noProof/>
-                <w:webHidden/>
-              </w:rPr>
-              <w:fldChar w:fldCharType="end"/>
-            </w:r>
-          </w:hyperlink>
-        </w:p>
-        <w:p>
-          <w:pPr>
-            <w:pStyle w:val="Spistreci1"/>
-            <w:tabs>
-              <w:tab w:val="right" w:leader="dot" w:pos="9062"/>
-            </w:tabs>
-            <w:rPr>
-              <w:rFonts w:eastAsiaTheme="minorEastAsia"/>
-              <w:noProof/>
-              <w:lang w:eastAsia="pl-PL"/>
-            </w:rPr>
-          </w:pPr>
-          <w:hyperlink w:anchor="_Toc125559524" w:history="1">
-            <w:r>
-              <w:rPr>
-                <w:rStyle w:val="Hipercze"/>
-                <w:noProof/>
-                <w:lang w:val="en-US"/>
-              </w:rPr>
-              <w:t>Wyloguj</w:t>
-            </w:r>
-            <w:r>
-              <w:rPr>
-                <w:noProof/>
-                <w:webHidden/>
-              </w:rPr>
-              <w:tab/>
-            </w:r>
-            <w:r>
-              <w:rPr>
-                <w:noProof/>
-                <w:webHidden/>
-              </w:rPr>
-              <w:fldChar w:fldCharType="begin"/>
-            </w:r>
-            <w:r>
-              <w:rPr>
-                <w:noProof/>
-                <w:webHidden/>
-              </w:rPr>
-              <w:instrText xml:space="preserve"> PAGEREF _Toc125559524 \h </w:instrText>
-            </w:r>
-            <w:r>
-              <w:rPr>
-                <w:noProof/>
-                <w:webHidden/>
-              </w:rPr>
-            </w:r>
-            <w:r>
-              <w:rPr>
-                <w:noProof/>
-                <w:webHidden/>
-              </w:rPr>
-              <w:fldChar w:fldCharType="separate"/>
-            </w:r>
-            <w:r>
-              <w:rPr>
-                <w:noProof/>
-                <w:webHidden/>
-              </w:rPr>
-              <w:t>8</w:t>
-            </w:r>
-            <w:r>
-              <w:rPr>
-                <w:noProof/>
-                <w:webHidden/>
-              </w:rPr>
-              <w:fldChar w:fldCharType="end"/>
-            </w:r>
-          </w:hyperlink>
-        </w:p>
-        <w:p>
-          <w:pPr>
             <w:rPr>
               <w:lang w:val="en-US"/>
             </w:rPr>
@@ -871,7 +730,7 @@
       <w:pPr>
         <w:pStyle w:val="Nagwek1"/>
       </w:pPr>
-      <w:bookmarkStart w:id="1" w:name="_Toc125559519"/>
+      <w:bookmarkStart w:id="1" w:name="_Toc125560305"/>
       <w:r>
         <w:lastRenderedPageBreak/>
         <w:t>Rol</w:t>
@@ -1181,13 +1040,7 @@
         <w:fldChar w:fldCharType="end"/>
       </w:r>
       <w:r>
-        <w:t>: Pasek nawigacyjny panelu K</w:t>
-      </w:r>
-      <w:r>
-        <w:t>asjera</w:t>
-      </w:r>
-      <w:r>
-        <w:t>.</w:t>
+        <w:t>: Pasek nawigacyjny panelu Kasjera.</w:t>
       </w:r>
     </w:p>
     <w:p/>
@@ -1227,7 +1080,7 @@
       <w:pPr>
         <w:pStyle w:val="Nagwek1"/>
       </w:pPr>
-      <w:bookmarkStart w:id="2" w:name="_Toc125559520"/>
+      <w:bookmarkStart w:id="2" w:name="_Toc125560306"/>
       <w:r>
         <w:lastRenderedPageBreak/>
         <w:t>Logowanie</w:t>
@@ -1413,25 +1266,10 @@
         </w:rPr>
       </w:pPr>
       <w:r>
-        <w:t xml:space="preserve">Rysunek 4: </w:t>
-      </w:r>
-      <w:r>
-        <w:t xml:space="preserve">Formularz logowania użytkownika </w:t>
-      </w:r>
-      <w:r>
-        <w:t xml:space="preserve">i wskazanie hiperłącza </w:t>
-      </w:r>
-      <w:r>
-        <w:t>"Logowanie</w:t>
-      </w:r>
-      <w:r>
-        <w:t xml:space="preserve"> pracownika</w:t>
-      </w:r>
-      <w:r>
-        <w:t>"</w:t>
-      </w:r>
-      <w:r>
-        <w:t>.</w:t>
+        <w:t xml:space="preserve">Rysunek 4: Formularz logowania użytkownika </w:t>
+      </w:r>
+      <w:r>
+        <w:t>i wskazanie hiperłącza "Logowanie pracownika".</w:t>
       </w:r>
     </w:p>
     <w:p>
@@ -1442,7 +1280,10 @@
         </w:rPr>
       </w:pPr>
       <w:r>
-        <w:t>W z wyświetlonego panelu, za pomocą odpowiednich danych można zalogować się do każdego K</w:t>
+        <w:t>Z</w:t>
+      </w:r>
+      <w:r>
+        <w:t xml:space="preserve"> wyświetlonego panelu, za pomocą odpowiednich danych można zalogować się do każdego K</w:t>
       </w:r>
       <w:r>
         <w:t>asjera</w:t>
@@ -1471,23 +1312,7 @@
             <w:i/>
             <w:iCs/>
           </w:rPr>
-          <w:t>k</w:t>
-        </w:r>
-        <w:r>
-          <w:rPr>
-            <w:rStyle w:val="Hipercze"/>
-            <w:i/>
-            <w:iCs/>
-          </w:rPr>
-          <w:t>asa</w:t>
-        </w:r>
-        <w:r>
-          <w:rPr>
-            <w:rStyle w:val="Hipercze"/>
-            <w:i/>
-            <w:iCs/>
-          </w:rPr>
-          <w:t>@a.pl</w:t>
+          <w:t>kasa@a.pl</w:t>
         </w:r>
       </w:hyperlink>
       <w:r>
@@ -1521,16 +1346,16 @@
           <w:noProof/>
         </w:rPr>
         <w:drawing>
-          <wp:anchor distT="0" distB="0" distL="114300" distR="114300" simplePos="0" relativeHeight="251663360" behindDoc="0" locked="0" layoutInCell="1" allowOverlap="1" wp14:anchorId="3F1D1B95" wp14:editId="4C2AC8E7">
+          <wp:anchor distT="0" distB="0" distL="114300" distR="114300" simplePos="0" relativeHeight="251663360" behindDoc="0" locked="0" layoutInCell="1" allowOverlap="1" wp14:anchorId="3F1D1B95" wp14:editId="6BE7B817">
             <wp:simplePos x="0" y="0"/>
             <wp:positionH relativeFrom="column">
-              <wp:posOffset>904473</wp:posOffset>
+              <wp:posOffset>157480</wp:posOffset>
             </wp:positionH>
             <wp:positionV relativeFrom="paragraph">
-              <wp:posOffset>902970</wp:posOffset>
+              <wp:posOffset>904875</wp:posOffset>
             </wp:positionV>
-            <wp:extent cx="3962400" cy="363591"/>
-            <wp:effectExtent l="0" t="0" r="0" b="0"/>
+            <wp:extent cx="5916295" cy="542925"/>
+            <wp:effectExtent l="0" t="0" r="8255" b="9525"/>
             <wp:wrapTopAndBottom/>
             <wp:docPr id="4" name="Obraz 4"/>
             <wp:cNvGraphicFramePr>
@@ -1558,7 +1383,609 @@
                   <pic:spPr>
                     <a:xfrm>
                       <a:off x="0" y="0"/>
-                      <a:ext cx="3962400" cy="363591"/>
+                      <a:ext cx="5916295" cy="542925"/>
+                    </a:xfrm>
+                    <a:prstGeom prst="rect">
+                      <a:avLst/>
+                    </a:prstGeom>
+                  </pic:spPr>
+                </pic:pic>
+              </a:graphicData>
+            </a:graphic>
+            <wp14:sizeRelH relativeFrom="margin">
+              <wp14:pctWidth>0</wp14:pctWidth>
+            </wp14:sizeRelH>
+            <wp14:sizeRelV relativeFrom="margin">
+              <wp14:pctHeight>0</wp14:pctHeight>
+            </wp14:sizeRelV>
+          </wp:anchor>
+        </w:drawing>
+      </w:r>
+      <w:r>
+        <w:t>Następnie po użyciu przycisku zaloguj, w przypadku wprowadzenia poprawnych danych powinno na ekranie pokazać ekran powitalny. (rys.1). W przeciwnym razie strona zostanie odświeżona i umożliwi wpisanie danych jeszcze raz. Aby wylogować się z konta Klienta należy w pasku nawigacji wybrać opcję „Wyloguj”. (rys.</w:t>
+      </w:r>
+      <w:r>
+        <w:t>5</w:t>
+      </w:r>
+      <w:r>
+        <w:t>)</w:t>
+      </w:r>
+    </w:p>
+    <w:p>
+      <w:pPr>
+        <w:pStyle w:val="Legenda"/>
+        <w:jc w:val="center"/>
+        <w:rPr>
+          <w:noProof/>
+        </w:rPr>
+      </w:pPr>
+      <w:r>
+        <w:t xml:space="preserve">Rysunek </w:t>
+      </w:r>
+      <w:r>
+        <w:t>5</w:t>
+      </w:r>
+      <w:r>
+        <w:t>: Pasek nawigacji strefy Klienta i wskazanie opcji "Wyloguj" .</w:t>
+      </w:r>
+    </w:p>
+    <w:p>
+      <w:pPr>
+        <w:jc w:val="center"/>
+      </w:pPr>
+    </w:p>
+    <w:p/>
+    <w:p>
+      <w:pPr>
+        <w:rPr>
+          <w:rFonts w:cstheme="minorHAnsi"/>
+          <w:sz w:val="32"/>
+          <w:szCs w:val="32"/>
+        </w:rPr>
+      </w:pPr>
+      <w:r>
+        <w:rPr>
+          <w:rFonts w:cstheme="minorHAnsi"/>
+          <w:sz w:val="32"/>
+          <w:szCs w:val="32"/>
+        </w:rPr>
+        <w:br w:type="page"/>
+      </w:r>
+    </w:p>
+    <w:p>
+      <w:pPr>
+        <w:pStyle w:val="Nagwek1"/>
+      </w:pPr>
+      <w:bookmarkStart w:id="3" w:name="_Toc125560307"/>
+      <w:r>
+        <w:lastRenderedPageBreak/>
+        <w:t xml:space="preserve">Zakładka: </w:t>
+      </w:r>
+      <w:r>
+        <w:t>Sprzedaż</w:t>
+      </w:r>
+      <w:bookmarkEnd w:id="3"/>
+    </w:p>
+    <w:p>
+      <w:r>
+        <w:tab/>
+        <w:t>Zakładka Sprzedaż daje zalogowanemu użytkownikowi następujące możliwości:</w:t>
+      </w:r>
+    </w:p>
+    <w:p>
+      <w:r>
+        <w:t>- Sprzedaż biletu zarejestrowanemu klientowi,</w:t>
+      </w:r>
+      <w:r>
+        <w:br/>
+        <w:t>- Sprzedaż karnetu zarejestrowanemu klientowi,</w:t>
+      </w:r>
+      <w:r>
+        <w:br/>
+        <w:t>- Rejestracja nowego klienta.</w:t>
+      </w:r>
+    </w:p>
+    <w:p>
+      <w:pPr>
+        <w:pStyle w:val="Nagwek2"/>
+      </w:pPr>
+      <w:r>
+        <w:t>Sprzedaż biletu/karnetu zarejestrowanemu klientowi:</w:t>
+      </w:r>
+    </w:p>
+    <w:p>
+      <w:r>
+        <w:t>Ze względu na dużą analogię obydwu operacji opis tych funkcjonalności zostanie zaprezentowany na wspólnym przykładzie.</w:t>
+      </w:r>
+    </w:p>
+    <w:p>
+      <w:pPr>
+        <w:pStyle w:val="Nagwek3"/>
+      </w:pPr>
+      <w:r>
+        <w:t xml:space="preserve">Krok 1: </w:t>
+      </w:r>
+    </w:p>
+    <w:p>
+      <w:r>
+        <w:t>Wyszukanie klienta za pomocą pola wyposażonego w automatyczne uzupełnianie.</w:t>
+      </w:r>
+    </w:p>
+    <w:p>
+      <w:pPr>
+        <w:pStyle w:val="Nagwek3"/>
+      </w:pPr>
+      <w:r>
+        <w:t>Krok 2:</w:t>
+      </w:r>
+    </w:p>
+    <w:p>
+      <w:r>
+        <w:rPr>
+          <w:noProof/>
+        </w:rPr>
+        <w:drawing>
+          <wp:anchor distT="0" distB="0" distL="114300" distR="114300" simplePos="0" relativeHeight="251665408" behindDoc="0" locked="0" layoutInCell="1" allowOverlap="1" wp14:anchorId="4959A6D4" wp14:editId="29BEB49B">
+            <wp:simplePos x="0" y="0"/>
+            <wp:positionH relativeFrom="column">
+              <wp:posOffset>1395730</wp:posOffset>
+            </wp:positionH>
+            <wp:positionV relativeFrom="paragraph">
+              <wp:posOffset>381000</wp:posOffset>
+            </wp:positionV>
+            <wp:extent cx="2752725" cy="2241550"/>
+            <wp:effectExtent l="0" t="0" r="9525" b="6350"/>
+            <wp:wrapTopAndBottom/>
+            <wp:docPr id="8" name="Obraz 8" descr="Obraz zawierający tekst&#10;&#10;Opis wygenerowany automatycznie"/>
+            <wp:cNvGraphicFramePr>
+              <a:graphicFrameLocks xmlns:a="http://schemas.openxmlformats.org/drawingml/2006/main" noChangeAspect="1"/>
+            </wp:cNvGraphicFramePr>
+            <a:graphic xmlns:a="http://schemas.openxmlformats.org/drawingml/2006/main">
+              <a:graphicData uri="http://schemas.openxmlformats.org/drawingml/2006/picture">
+                <pic:pic xmlns:pic="http://schemas.openxmlformats.org/drawingml/2006/picture">
+                  <pic:nvPicPr>
+                    <pic:cNvPr id="8" name="Obraz 8" descr="Obraz zawierający tekst&#10;&#10;Opis wygenerowany automatycznie"/>
+                    <pic:cNvPicPr/>
+                  </pic:nvPicPr>
+                  <pic:blipFill>
+                    <a:blip r:embed="rId16">
+                      <a:extLst>
+                        <a:ext uri="{28A0092B-C50C-407E-A947-70E740481C1C}">
+                          <a14:useLocalDpi xmlns:a14="http://schemas.microsoft.com/office/drawing/2010/main" val="0"/>
+                        </a:ext>
+                      </a:extLst>
+                    </a:blip>
+                    <a:stretch>
+                      <a:fillRect/>
+                    </a:stretch>
+                  </pic:blipFill>
+                  <pic:spPr>
+                    <a:xfrm>
+                      <a:off x="0" y="0"/>
+                      <a:ext cx="2752725" cy="2241550"/>
+                    </a:xfrm>
+                    <a:prstGeom prst="rect">
+                      <a:avLst/>
+                    </a:prstGeom>
+                  </pic:spPr>
+                </pic:pic>
+              </a:graphicData>
+            </a:graphic>
+            <wp14:sizeRelH relativeFrom="margin">
+              <wp14:pctWidth>0</wp14:pctWidth>
+            </wp14:sizeRelH>
+            <wp14:sizeRelV relativeFrom="margin">
+              <wp14:pctHeight>0</wp14:pctHeight>
+            </wp14:sizeRelV>
+          </wp:anchor>
+        </w:drawing>
+      </w:r>
+      <w:r>
+        <w:t>W przypadku biletu wybieramy wyciąg na który klient pragnie zakupić bilet oraz podajemy na ile zjazdów klient pragnie wykupić bilet.</w:t>
+      </w:r>
+      <w:r>
+        <w:t xml:space="preserve"> </w:t>
+      </w:r>
+      <w:r>
+        <w:t>(rys. 6)</w:t>
+      </w:r>
+    </w:p>
+    <w:p>
+      <w:pPr>
+        <w:pStyle w:val="Legenda"/>
+        <w:jc w:val="center"/>
+        <w:rPr>
+          <w:noProof/>
+        </w:rPr>
+      </w:pPr>
+      <w:r>
+        <w:t xml:space="preserve">Rysunek </w:t>
+      </w:r>
+      <w:r>
+        <w:t>6</w:t>
+      </w:r>
+      <w:r>
+        <w:t xml:space="preserve">: </w:t>
+      </w:r>
+      <w:r>
+        <w:t>Przykładowe uzupełnienie formularza sprzedaży biletów.</w:t>
+      </w:r>
+    </w:p>
+    <w:p>
+      <w:r>
+        <w:rPr>
+          <w:noProof/>
+        </w:rPr>
+        <w:drawing>
+          <wp:anchor distT="0" distB="0" distL="114300" distR="114300" simplePos="0" relativeHeight="251666432" behindDoc="0" locked="0" layoutInCell="1" allowOverlap="1" wp14:anchorId="0574AA75" wp14:editId="1B8245AC">
+            <wp:simplePos x="0" y="0"/>
+            <wp:positionH relativeFrom="column">
+              <wp:posOffset>1214755</wp:posOffset>
+            </wp:positionH>
+            <wp:positionV relativeFrom="paragraph">
+              <wp:posOffset>409575</wp:posOffset>
+            </wp:positionV>
+            <wp:extent cx="3122295" cy="2241550"/>
+            <wp:effectExtent l="0" t="0" r="1905" b="6350"/>
+            <wp:wrapTopAndBottom/>
+            <wp:docPr id="9" name="Obraz 9" descr="Obraz zawierający tekst&#10;&#10;Opis wygenerowany automatycznie"/>
+            <wp:cNvGraphicFramePr>
+              <a:graphicFrameLocks xmlns:a="http://schemas.openxmlformats.org/drawingml/2006/main" noChangeAspect="1"/>
+            </wp:cNvGraphicFramePr>
+            <a:graphic xmlns:a="http://schemas.openxmlformats.org/drawingml/2006/main">
+              <a:graphicData uri="http://schemas.openxmlformats.org/drawingml/2006/picture">
+                <pic:pic xmlns:pic="http://schemas.openxmlformats.org/drawingml/2006/picture">
+                  <pic:nvPicPr>
+                    <pic:cNvPr id="9" name="Obraz 9" descr="Obraz zawierający tekst&#10;&#10;Opis wygenerowany automatycznie"/>
+                    <pic:cNvPicPr/>
+                  </pic:nvPicPr>
+                  <pic:blipFill>
+                    <a:blip r:embed="rId17">
+                      <a:extLst>
+                        <a:ext uri="{28A0092B-C50C-407E-A947-70E740481C1C}">
+                          <a14:useLocalDpi xmlns:a14="http://schemas.microsoft.com/office/drawing/2010/main" val="0"/>
+                        </a:ext>
+                      </a:extLst>
+                    </a:blip>
+                    <a:stretch>
+                      <a:fillRect/>
+                    </a:stretch>
+                  </pic:blipFill>
+                  <pic:spPr>
+                    <a:xfrm>
+                      <a:off x="0" y="0"/>
+                      <a:ext cx="3122295" cy="2241550"/>
+                    </a:xfrm>
+                    <a:prstGeom prst="rect">
+                      <a:avLst/>
+                    </a:prstGeom>
+                  </pic:spPr>
+                </pic:pic>
+              </a:graphicData>
+            </a:graphic>
+            <wp14:sizeRelH relativeFrom="margin">
+              <wp14:pctWidth>0</wp14:pctWidth>
+            </wp14:sizeRelH>
+            <wp14:sizeRelV relativeFrom="margin">
+              <wp14:pctHeight>0</wp14:pctHeight>
+            </wp14:sizeRelV>
+          </wp:anchor>
+        </w:drawing>
+      </w:r>
+      <w:r>
+        <w:t>W przypadku karnetu wybieramy stok na który klient pragnie wykupić karnet, czas trwania oraz czy aktywować go przy zakupie. (rys. 7)</w:t>
+      </w:r>
+    </w:p>
+    <w:p>
+      <w:pPr>
+        <w:pStyle w:val="Legenda"/>
+        <w:jc w:val="center"/>
+        <w:rPr>
+          <w:noProof/>
+        </w:rPr>
+      </w:pPr>
+      <w:r>
+        <w:t xml:space="preserve">Rysunek </w:t>
+      </w:r>
+      <w:r>
+        <w:t>7</w:t>
+      </w:r>
+      <w:r>
+        <w:t xml:space="preserve">: Przykładowe uzupełnienie formularza sprzedaży </w:t>
+      </w:r>
+      <w:r>
+        <w:t>kar</w:t>
+      </w:r>
+      <w:r>
+        <w:t>etów.</w:t>
+      </w:r>
+    </w:p>
+    <w:p/>
+    <w:p/>
+    <w:p>
+      <w:pPr>
+        <w:pStyle w:val="Nagwek3"/>
+      </w:pPr>
+      <w:r>
+        <w:lastRenderedPageBreak/>
+        <w:t>Krok 3:</w:t>
+      </w:r>
+    </w:p>
+    <w:p>
+      <w:r>
+        <w:t xml:space="preserve">Zatwierdzenie formularza poprzez naciśnięcie przycisku </w:t>
+      </w:r>
+      <w:r>
+        <w:t>"</w:t>
+      </w:r>
+      <w:r>
+        <w:t>Sprzedaj</w:t>
+      </w:r>
+      <w:r>
+        <w:t>"</w:t>
+      </w:r>
+      <w:r>
+        <w:t>.</w:t>
+      </w:r>
+    </w:p>
+    <w:p>
+      <w:pPr>
+        <w:pStyle w:val="Nagwek2"/>
+      </w:pPr>
+      <w:r>
+        <w:t>Rejestracja nowego klienta</w:t>
+      </w:r>
+    </w:p>
+    <w:p>
+      <w:pPr>
+        <w:pStyle w:val="Nagwek3"/>
+      </w:pPr>
+      <w:r>
+        <w:t>Krok 1:</w:t>
+      </w:r>
+    </w:p>
+    <w:p>
+      <w:r>
+        <w:t>Uzupełnienie formularza rejestrującego poprzez podanie danych klienta takich jak:</w:t>
+      </w:r>
+    </w:p>
+    <w:p>
+      <w:pPr>
+        <w:pStyle w:val="Akapitzlist"/>
+        <w:numPr>
+          <w:ilvl w:val="0"/>
+          <w:numId w:val="2"/>
+        </w:numPr>
+      </w:pPr>
+      <w:r>
+        <w:t>Imię,</w:t>
+      </w:r>
+    </w:p>
+    <w:p>
+      <w:pPr>
+        <w:pStyle w:val="Akapitzlist"/>
+        <w:numPr>
+          <w:ilvl w:val="0"/>
+          <w:numId w:val="2"/>
+        </w:numPr>
+      </w:pPr>
+      <w:r>
+        <w:t>Nazwisko,</w:t>
+      </w:r>
+    </w:p>
+    <w:p>
+      <w:pPr>
+        <w:pStyle w:val="Akapitzlist"/>
+        <w:numPr>
+          <w:ilvl w:val="0"/>
+          <w:numId w:val="2"/>
+        </w:numPr>
+      </w:pPr>
+      <w:r>
+        <w:t>Adres E-mail,</w:t>
+      </w:r>
+    </w:p>
+    <w:p>
+      <w:pPr>
+        <w:pStyle w:val="Akapitzlist"/>
+        <w:numPr>
+          <w:ilvl w:val="0"/>
+          <w:numId w:val="2"/>
+        </w:numPr>
+      </w:pPr>
+      <w:r>
+        <w:rPr>
+          <w:noProof/>
+        </w:rPr>
+        <w:drawing>
+          <wp:anchor distT="0" distB="0" distL="114300" distR="114300" simplePos="0" relativeHeight="251667456" behindDoc="0" locked="0" layoutInCell="1" allowOverlap="1" wp14:anchorId="774FD211" wp14:editId="6B5BD736">
+            <wp:simplePos x="0" y="0"/>
+            <wp:positionH relativeFrom="column">
+              <wp:posOffset>490855</wp:posOffset>
+            </wp:positionH>
+            <wp:positionV relativeFrom="paragraph">
+              <wp:posOffset>310515</wp:posOffset>
+            </wp:positionV>
+            <wp:extent cx="4562475" cy="2992755"/>
+            <wp:effectExtent l="0" t="0" r="9525" b="0"/>
+            <wp:wrapTopAndBottom/>
+            <wp:docPr id="10" name="Obraz 10" descr="Obraz zawierający tekst&#10;&#10;Opis wygenerowany automatycznie"/>
+            <wp:cNvGraphicFramePr>
+              <a:graphicFrameLocks xmlns:a="http://schemas.openxmlformats.org/drawingml/2006/main" noChangeAspect="1"/>
+            </wp:cNvGraphicFramePr>
+            <a:graphic xmlns:a="http://schemas.openxmlformats.org/drawingml/2006/main">
+              <a:graphicData uri="http://schemas.openxmlformats.org/drawingml/2006/picture">
+                <pic:pic xmlns:pic="http://schemas.openxmlformats.org/drawingml/2006/picture">
+                  <pic:nvPicPr>
+                    <pic:cNvPr id="10" name="Obraz 10" descr="Obraz zawierający tekst&#10;&#10;Opis wygenerowany automatycznie"/>
+                    <pic:cNvPicPr/>
+                  </pic:nvPicPr>
+                  <pic:blipFill>
+                    <a:blip r:embed="rId18">
+                      <a:extLst>
+                        <a:ext uri="{28A0092B-C50C-407E-A947-70E740481C1C}">
+                          <a14:useLocalDpi xmlns:a14="http://schemas.microsoft.com/office/drawing/2010/main" val="0"/>
+                        </a:ext>
+                      </a:extLst>
+                    </a:blip>
+                    <a:stretch>
+                      <a:fillRect/>
+                    </a:stretch>
+                  </pic:blipFill>
+                  <pic:spPr>
+                    <a:xfrm>
+                      <a:off x="0" y="0"/>
+                      <a:ext cx="4562475" cy="2992755"/>
+                    </a:xfrm>
+                    <a:prstGeom prst="rect">
+                      <a:avLst/>
+                    </a:prstGeom>
+                  </pic:spPr>
+                </pic:pic>
+              </a:graphicData>
+            </a:graphic>
+            <wp14:sizeRelH relativeFrom="margin">
+              <wp14:pctWidth>0</wp14:pctWidth>
+            </wp14:sizeRelH>
+            <wp14:sizeRelV relativeFrom="margin">
+              <wp14:pctHeight>0</wp14:pctHeight>
+            </wp14:sizeRelV>
+          </wp:anchor>
+        </w:drawing>
+      </w:r>
+      <w:r>
+        <w:t>Hasło.</w:t>
+      </w:r>
+    </w:p>
+    <w:p>
+      <w:pPr>
+        <w:pStyle w:val="Legenda"/>
+        <w:jc w:val="center"/>
+      </w:pPr>
+      <w:r>
+        <w:t xml:space="preserve">Rysunek </w:t>
+      </w:r>
+      <w:r>
+        <w:t>8</w:t>
+      </w:r>
+      <w:r>
+        <w:t xml:space="preserve">: Przykładowe uzupełnienie formularza </w:t>
+      </w:r>
+      <w:r>
+        <w:t>rejestracji klienta.</w:t>
+      </w:r>
+    </w:p>
+    <w:p/>
+    <w:p>
+      <w:pPr>
+        <w:pStyle w:val="Nagwek3"/>
+      </w:pPr>
+      <w:r>
+        <w:t>Krok 2:</w:t>
+      </w:r>
+    </w:p>
+    <w:p>
+      <w:r>
+        <w:t xml:space="preserve">Zatwierdź przesłanie formularza rejestrującego za pomocą przycisku </w:t>
+      </w:r>
+      <w:r>
+        <w:t>"</w:t>
+      </w:r>
+      <w:r>
+        <w:t>Zarejestruj</w:t>
+      </w:r>
+      <w:r>
+        <w:t>"</w:t>
+      </w:r>
+      <w:r>
+        <w:t>.</w:t>
+      </w:r>
+    </w:p>
+    <w:p>
+      <w:r>
+        <w:br w:type="page"/>
+      </w:r>
+    </w:p>
+    <w:p>
+      <w:pPr>
+        <w:pStyle w:val="Nagwek1"/>
+      </w:pPr>
+      <w:bookmarkStart w:id="4" w:name="_Toc125560308"/>
+      <w:r>
+        <w:lastRenderedPageBreak/>
+        <w:t xml:space="preserve">Zakładka: </w:t>
+      </w:r>
+      <w:r>
+        <w:t>Blokowanie Karnetu</w:t>
+      </w:r>
+      <w:bookmarkEnd w:id="4"/>
+    </w:p>
+    <w:p>
+      <w:r>
+        <w:tab/>
+        <w:t>Zakładka blokowanie karnetu daje kasjerowi możliwość odblokowania lub zablokowania karnetu wybranego klienta.</w:t>
+      </w:r>
+    </w:p>
+    <w:p>
+      <w:pPr>
+        <w:pStyle w:val="Nagwek2"/>
+      </w:pPr>
+      <w:r>
+        <w:t>Blokowanie Karnetu:</w:t>
+      </w:r>
+    </w:p>
+    <w:p>
+      <w:pPr>
+        <w:pStyle w:val="Nagwek3"/>
+      </w:pPr>
+      <w:r>
+        <w:t xml:space="preserve">Krok 1: </w:t>
+      </w:r>
+    </w:p>
+    <w:p>
+      <w:r>
+        <w:rPr>
+          <w:noProof/>
+        </w:rPr>
+        <w:drawing>
+          <wp:anchor distT="0" distB="0" distL="114300" distR="114300" simplePos="0" relativeHeight="251668480" behindDoc="0" locked="0" layoutInCell="1" allowOverlap="1" wp14:anchorId="7FF388CB" wp14:editId="2D58F974">
+            <wp:simplePos x="0" y="0"/>
+            <wp:positionH relativeFrom="column">
+              <wp:posOffset>1129030</wp:posOffset>
+            </wp:positionH>
+            <wp:positionV relativeFrom="paragraph">
+              <wp:posOffset>409575</wp:posOffset>
+            </wp:positionV>
+            <wp:extent cx="3487414" cy="1343025"/>
+            <wp:effectExtent l="0" t="0" r="0" b="0"/>
+            <wp:wrapTopAndBottom/>
+            <wp:docPr id="11" name="Obraz 11" descr="Obraz zawierający tekst&#10;&#10;Opis wygenerowany automatycznie"/>
+            <wp:cNvGraphicFramePr>
+              <a:graphicFrameLocks xmlns:a="http://schemas.openxmlformats.org/drawingml/2006/main" noChangeAspect="1"/>
+            </wp:cNvGraphicFramePr>
+            <a:graphic xmlns:a="http://schemas.openxmlformats.org/drawingml/2006/main">
+              <a:graphicData uri="http://schemas.openxmlformats.org/drawingml/2006/picture">
+                <pic:pic xmlns:pic="http://schemas.openxmlformats.org/drawingml/2006/picture">
+                  <pic:nvPicPr>
+                    <pic:cNvPr id="11" name="Obraz 11" descr="Obraz zawierający tekst&#10;&#10;Opis wygenerowany automatycznie"/>
+                    <pic:cNvPicPr/>
+                  </pic:nvPicPr>
+                  <pic:blipFill>
+                    <a:blip r:embed="rId19">
+                      <a:extLst>
+                        <a:ext uri="{28A0092B-C50C-407E-A947-70E740481C1C}">
+                          <a14:useLocalDpi xmlns:a14="http://schemas.microsoft.com/office/drawing/2010/main" val="0"/>
+                        </a:ext>
+                      </a:extLst>
+                    </a:blip>
+                    <a:stretch>
+                      <a:fillRect/>
+                    </a:stretch>
+                  </pic:blipFill>
+                  <pic:spPr>
+                    <a:xfrm>
+                      <a:off x="0" y="0"/>
+                      <a:ext cx="3487414" cy="1343025"/>
                     </a:xfrm>
                     <a:prstGeom prst="rect">
                       <a:avLst/>
@@ -1571,150 +1998,332 @@
         </w:drawing>
       </w:r>
       <w:r>
-        <w:t>Następnie po użyciu przycisku zaloguj, w przypadku wprowadzenia poprawnych danych powinno na ekranie pokazać ekran powitalny. (rys.1). W przeciwnym razie strona zostanie odświeżona i umożliwi wpisanie danych jeszcze raz. Aby wylogować się z konta Klienta należy w pasku nawigacji wybrać opcję „Wyloguj”</w:t>
-      </w:r>
-      <w:r>
-        <w:t xml:space="preserve">. </w:t>
-      </w:r>
-      <w:r>
-        <w:t>(rys.</w:t>
-      </w:r>
-      <w:r>
-        <w:t>5</w:t>
-      </w:r>
-      <w:r>
-        <w:t>)</w:t>
+        <w:t>Wyszukanie klienta za pomocą pola wyposażonego w automatyczne uzupełnianie.</w:t>
+      </w:r>
+      <w:r>
+        <w:t xml:space="preserve"> Wybór należy zatwierdzić przyciskiem </w:t>
+      </w:r>
+      <w:r>
+        <w:t>"</w:t>
+      </w:r>
+      <w:r>
+        <w:t>Wyszukaj</w:t>
+      </w:r>
+      <w:r>
+        <w:t>"</w:t>
+      </w:r>
+      <w:r>
+        <w:t>. (rys. 9)</w:t>
       </w:r>
     </w:p>
     <w:p>
       <w:pPr>
         <w:pStyle w:val="Legenda"/>
         <w:jc w:val="center"/>
+      </w:pPr>
+      <w:r>
+        <w:t xml:space="preserve">Rysunek </w:t>
+      </w:r>
+      <w:r>
+        <w:t>9</w:t>
+      </w:r>
+      <w:r>
+        <w:t xml:space="preserve">: </w:t>
+      </w:r>
+      <w:r>
+        <w:t xml:space="preserve">Sposób wybrania klienta i zatwierdzenia wyboru przyciskiem </w:t>
+      </w:r>
+      <w:r>
+        <w:t>"</w:t>
+      </w:r>
+      <w:r>
+        <w:t>Wyszukaj</w:t>
+      </w:r>
+      <w:r>
+        <w:t>".</w:t>
+      </w:r>
+    </w:p>
+    <w:p>
+      <w:pPr>
+        <w:pStyle w:val="Nagwek3"/>
+      </w:pPr>
+      <w:r>
+        <w:t>Krok 2:</w:t>
+      </w:r>
+    </w:p>
+    <w:p>
+      <w:r>
+        <w:t>Po kliknięciu przycisku</w:t>
+      </w:r>
+      <w:r>
+        <w:t xml:space="preserve"> </w:t>
+      </w:r>
+      <w:r>
+        <w:t>"</w:t>
+      </w:r>
+      <w:r>
+        <w:t>Wyszukaj</w:t>
+      </w:r>
+      <w:r>
+        <w:t>"</w:t>
+      </w:r>
+      <w:r>
+        <w:t xml:space="preserve"> jeśli dany klient posiadał na swoim koncie jakikolwiek karnet zostanie on wyświetlony jak na przykładzie: (rys. 10)</w:t>
+      </w:r>
+    </w:p>
+    <w:p>
+      <w:r>
         <w:rPr>
           <w:noProof/>
         </w:rPr>
+        <w:drawing>
+          <wp:inline distT="0" distB="0" distL="0" distR="0" wp14:anchorId="20D6C215" wp14:editId="6CDE88D4">
+            <wp:extent cx="5760720" cy="694055"/>
+            <wp:effectExtent l="0" t="0" r="0" b="0"/>
+            <wp:docPr id="12" name="Obraz 12"/>
+            <wp:cNvGraphicFramePr>
+              <a:graphicFrameLocks xmlns:a="http://schemas.openxmlformats.org/drawingml/2006/main" noChangeAspect="1"/>
+            </wp:cNvGraphicFramePr>
+            <a:graphic xmlns:a="http://schemas.openxmlformats.org/drawingml/2006/main">
+              <a:graphicData uri="http://schemas.openxmlformats.org/drawingml/2006/picture">
+                <pic:pic xmlns:pic="http://schemas.openxmlformats.org/drawingml/2006/picture">
+                  <pic:nvPicPr>
+                    <pic:cNvPr id="12" name="Obraz 12"/>
+                    <pic:cNvPicPr/>
+                  </pic:nvPicPr>
+                  <pic:blipFill>
+                    <a:blip r:embed="rId20">
+                      <a:extLst>
+                        <a:ext uri="{28A0092B-C50C-407E-A947-70E740481C1C}">
+                          <a14:useLocalDpi xmlns:a14="http://schemas.microsoft.com/office/drawing/2010/main" val="0"/>
+                        </a:ext>
+                      </a:extLst>
+                    </a:blip>
+                    <a:stretch>
+                      <a:fillRect/>
+                    </a:stretch>
+                  </pic:blipFill>
+                  <pic:spPr>
+                    <a:xfrm>
+                      <a:off x="0" y="0"/>
+                      <a:ext cx="5760720" cy="694055"/>
+                    </a:xfrm>
+                    <a:prstGeom prst="rect">
+                      <a:avLst/>
+                    </a:prstGeom>
+                  </pic:spPr>
+                </pic:pic>
+              </a:graphicData>
+            </a:graphic>
+          </wp:inline>
+        </w:drawing>
+      </w:r>
+    </w:p>
+    <w:p>
+      <w:pPr>
+        <w:pStyle w:val="Legenda"/>
+        <w:jc w:val="center"/>
       </w:pPr>
       <w:r>
         <w:t xml:space="preserve">Rysunek </w:t>
       </w:r>
       <w:r>
-        <w:t>5</w:t>
-      </w:r>
-      <w:r>
-        <w:t>: Pasek nawigacji strefy Klienta i wskazanie opcji "Wyloguj" .</w:t>
-      </w:r>
-    </w:p>
-    <w:p>
-      <w:pPr>
-        <w:jc w:val="center"/>
-      </w:pPr>
+        <w:t>10</w:t>
+      </w:r>
+      <w:r>
+        <w:t>: Przykładow</w:t>
+      </w:r>
+      <w:r>
+        <w:t>y rezultat wyszukania klienta</w:t>
+      </w:r>
+      <w:r>
+        <w:t>.</w:t>
+      </w:r>
+    </w:p>
+    <w:p>
+      <w:r>
+        <w:t>Naszym oczom ukazują się pola:</w:t>
+      </w:r>
+    </w:p>
+    <w:p>
+      <w:pPr>
+        <w:pStyle w:val="Akapitzlist"/>
+        <w:numPr>
+          <w:ilvl w:val="0"/>
+          <w:numId w:val="3"/>
+        </w:numPr>
+      </w:pPr>
+      <w:r>
+        <w:rPr>
+          <w:b/>
+          <w:bCs/>
+        </w:rPr>
+        <w:t>ID Karnetu</w:t>
+      </w:r>
+      <w:r>
+        <w:t xml:space="preserve"> – numer identyfikacyjny karnetu w systemie,</w:t>
+      </w:r>
+    </w:p>
+    <w:p>
+      <w:pPr>
+        <w:pStyle w:val="Akapitzlist"/>
+        <w:numPr>
+          <w:ilvl w:val="0"/>
+          <w:numId w:val="3"/>
+        </w:numPr>
+      </w:pPr>
+      <w:r>
+        <w:rPr>
+          <w:b/>
+          <w:bCs/>
+        </w:rPr>
+        <w:t xml:space="preserve">Imię </w:t>
+      </w:r>
+      <w:r>
+        <w:t>– imię klienta do którego przypisany jest karnet,</w:t>
+      </w:r>
+    </w:p>
+    <w:p>
+      <w:pPr>
+        <w:pStyle w:val="Akapitzlist"/>
+        <w:numPr>
+          <w:ilvl w:val="0"/>
+          <w:numId w:val="3"/>
+        </w:numPr>
+      </w:pPr>
+      <w:r>
+        <w:rPr>
+          <w:b/>
+          <w:bCs/>
+        </w:rPr>
+        <w:t>Nazwisko –</w:t>
+      </w:r>
+      <w:r>
+        <w:t xml:space="preserve"> nazwisko klienta do którego przypisany jest karnet,</w:t>
+      </w:r>
+    </w:p>
+    <w:p>
+      <w:pPr>
+        <w:pStyle w:val="Akapitzlist"/>
+        <w:numPr>
+          <w:ilvl w:val="0"/>
+          <w:numId w:val="3"/>
+        </w:numPr>
+      </w:pPr>
+      <w:r>
+        <w:rPr>
+          <w:b/>
+          <w:bCs/>
+        </w:rPr>
+        <w:t>Stok</w:t>
+      </w:r>
+      <w:r>
+        <w:t xml:space="preserve"> – nazwa stoku do którego przypisany jest karnet,</w:t>
+      </w:r>
+    </w:p>
+    <w:p>
+      <w:pPr>
+        <w:pStyle w:val="Akapitzlist"/>
+        <w:numPr>
+          <w:ilvl w:val="0"/>
+          <w:numId w:val="3"/>
+        </w:numPr>
+      </w:pPr>
+      <w:r>
+        <w:rPr>
+          <w:b/>
+          <w:bCs/>
+        </w:rPr>
+        <w:t>Czas</w:t>
+      </w:r>
+      <w:r>
+        <w:t xml:space="preserve"> – pozostały czas do wykorzystania w ramach karnetu,</w:t>
+      </w:r>
+    </w:p>
+    <w:p>
+      <w:pPr>
+        <w:pStyle w:val="Akapitzlist"/>
+        <w:numPr>
+          <w:ilvl w:val="0"/>
+          <w:numId w:val="3"/>
+        </w:numPr>
+      </w:pPr>
+      <w:r>
+        <w:rPr>
+          <w:b/>
+          <w:bCs/>
+        </w:rPr>
+        <w:t xml:space="preserve">Status </w:t>
+      </w:r>
+      <w:r>
+        <w:t>– czy karnet jest aktywny</w:t>
+      </w:r>
+    </w:p>
+    <w:p>
+      <w:pPr>
+        <w:pStyle w:val="Akapitzlist"/>
+        <w:numPr>
+          <w:ilvl w:val="0"/>
+          <w:numId w:val="3"/>
+        </w:numPr>
+      </w:pPr>
+      <w:r>
+        <w:rPr>
+          <w:b/>
+          <w:bCs/>
+        </w:rPr>
+        <w:t xml:space="preserve">Zablokuj – </w:t>
+      </w:r>
+      <w:r>
+        <w:t>guzik umożliwiający zablokowanie karnetu</w:t>
+      </w:r>
+    </w:p>
+    <w:p>
+      <w:pPr>
+        <w:pStyle w:val="Akapitzlist"/>
+        <w:numPr>
+          <w:ilvl w:val="0"/>
+          <w:numId w:val="3"/>
+        </w:numPr>
+      </w:pPr>
+      <w:r>
+        <w:rPr>
+          <w:b/>
+          <w:bCs/>
+        </w:rPr>
+        <w:t>Odblokuj – g</w:t>
+      </w:r>
+      <w:r>
+        <w:t>uzik umożliwiający odblokowanie karnetu</w:t>
+      </w:r>
+    </w:p>
+    <w:p>
+      <w:pPr>
+        <w:pStyle w:val="Nagwek3"/>
+      </w:pPr>
+      <w:r>
+        <w:t>Krok 3:</w:t>
+      </w:r>
+    </w:p>
+    <w:p>
+      <w:r>
+        <w:t>W celu odblokowania nieaktywnego karnetu należy przycisnąć guzik odblokuj.</w:t>
+      </w:r>
+    </w:p>
+    <w:p>
+      <w:r>
+        <w:t>W ce</w:t>
+      </w:r>
+      <w:r>
+        <w:t>lu zablokowania aktywnego karnetu należy przycisnąć guzik zablokuj.</w:t>
+      </w:r>
     </w:p>
     <w:p/>
-    <w:p>
-      <w:pPr>
-        <w:rPr>
-          <w:rFonts w:cstheme="minorHAnsi"/>
-          <w:sz w:val="32"/>
-          <w:szCs w:val="32"/>
-        </w:rPr>
-      </w:pPr>
-      <w:r>
-        <w:rPr>
-          <w:rFonts w:cstheme="minorHAnsi"/>
-          <w:sz w:val="32"/>
-          <w:szCs w:val="32"/>
-        </w:rPr>
-        <w:br w:type="page"/>
-      </w:r>
-    </w:p>
-    <w:p>
-      <w:pPr>
-        <w:pStyle w:val="Nagwek1"/>
-      </w:pPr>
-      <w:bookmarkStart w:id="3" w:name="_Toc125559521"/>
-      <w:r>
-        <w:lastRenderedPageBreak/>
-        <w:t xml:space="preserve">Zakładka: </w:t>
-      </w:r>
-      <w:r>
-        <w:t>Cennik</w:t>
-      </w:r>
-      <w:bookmarkEnd w:id="3"/>
-    </w:p>
     <w:p/>
-    <w:p>
-      <w:r>
-        <w:br w:type="page"/>
-      </w:r>
-    </w:p>
-    <w:p>
-      <w:pPr>
-        <w:pStyle w:val="Nagwek1"/>
-      </w:pPr>
-      <w:bookmarkStart w:id="4" w:name="_Toc125559522"/>
-      <w:r>
-        <w:lastRenderedPageBreak/>
-        <w:t xml:space="preserve">Zakładka: </w:t>
-      </w:r>
-      <w:r>
-        <w:t>Sprzedaż</w:t>
-      </w:r>
-      <w:bookmarkEnd w:id="4"/>
-    </w:p>
     <w:p/>
-    <w:p>
-      <w:r>
-        <w:br w:type="page"/>
-      </w:r>
-    </w:p>
-    <w:p>
-      <w:pPr>
-        <w:pStyle w:val="Nagwek1"/>
-      </w:pPr>
-      <w:bookmarkStart w:id="5" w:name="_Toc125559523"/>
-      <w:r>
-        <w:lastRenderedPageBreak/>
-        <w:t xml:space="preserve">Zakładka: </w:t>
-      </w:r>
-      <w:r>
-        <w:t>Blokowanie Karnetu</w:t>
-      </w:r>
-      <w:bookmarkEnd w:id="5"/>
-    </w:p>
-    <w:p>
-      <w:r>
-        <w:br w:type="page"/>
-      </w:r>
-    </w:p>
-    <w:p>
-      <w:pPr>
-        <w:pStyle w:val="Nagwek1"/>
-        <w:rPr>
-          <w:lang w:val="en-US"/>
-        </w:rPr>
-      </w:pPr>
-      <w:bookmarkStart w:id="6" w:name="_Toc125559524"/>
-      <w:proofErr w:type="spellStart"/>
-      <w:r>
-        <w:rPr>
-          <w:lang w:val="en-US"/>
-        </w:rPr>
-        <w:lastRenderedPageBreak/>
-        <w:t>Wyloguj</w:t>
-      </w:r>
-      <w:bookmarkEnd w:id="6"/>
-      <w:proofErr w:type="spellEnd"/>
-    </w:p>
-    <w:p>
-      <w:pPr>
-        <w:rPr>
-          <w:lang w:val="en-US"/>
-        </w:rPr>
-      </w:pPr>
-    </w:p>
     <w:sectPr>
-      <w:headerReference w:type="default" r:id="rId16"/>
-      <w:footerReference w:type="default" r:id="rId17"/>
+      <w:headerReference w:type="default" r:id="rId21"/>
+      <w:footerReference w:type="default" r:id="rId22"/>
       <w:pgSz w:w="11906" w:h="16838"/>
       <w:pgMar w:top="1417" w:right="1417" w:bottom="1417" w:left="1417" w:header="708" w:footer="708" w:gutter="0"/>
       <w:pgNumType w:start="1" w:chapStyle="1" w:chapSep="emDash"/>
@@ -1969,16 +2578,16 @@
 <file path=word/numbering.xml><?xml version="1.0" encoding="utf-8"?>
 <w:numbering xmlns:wpc="http://schemas.microsoft.com/office/word/2010/wordprocessingCanvas" xmlns:cx="http://schemas.microsoft.com/office/drawing/2014/chartex" xmlns:cx1="http://schemas.microsoft.com/office/drawing/2015/9/8/chartex" xmlns:cx2="http://schemas.microsoft.com/office/drawing/2015/10/21/chartex" xmlns:cx3="http://schemas.microsoft.com/office/drawing/2016/5/9/chartex" xmlns:cx4="http://schemas.microsoft.com/office/drawing/2016/5/10/chartex" xmlns:cx5="http://schemas.microsoft.com/office/drawing/2016/5/11/chartex" xmlns:cx6="http://schemas.microsoft.com/office/drawing/2016/5/12/chartex" xmlns:cx7="http://schemas.microsoft.com/office/drawing/2016/5/13/chartex" xmlns:cx8="http://schemas.microsoft.com/office/drawing/2016/5/14/chartex" xmlns:mc="http://schemas.openxmlformats.org/markup-compatibility/2006" xmlns:aink="http://schemas.microsoft.com/office/drawing/2016/ink" xmlns:am3d="http://schemas.microsoft.com/office/drawing/2017/model3d" xmlns:o="urn:schemas-microsoft-com:office:office" xmlns:oel="http://schemas.microsoft.com/office/2019/extlst" xmlns:r="http://schemas.openxmlformats.org/officeDocument/2006/relationships" xmlns:m="http://schemas.openxmlformats.org/officeDocument/2006/math" xmlns:v="urn:schemas-microsoft-com:vml" xmlns:wp14="http://schemas.microsoft.com/office/word/2010/wordprocessingDrawing" xmlns:wp="http://schemas.openxmlformats.org/drawingml/2006/wordprocessingDrawing" xmlns:w10="urn:schemas-microsoft-com:office:word" xmlns:w="http://schemas.openxmlformats.org/wordprocessingml/2006/main" xmlns:w14="http://schemas.microsoft.com/office/word/2010/wordml" xmlns:w15="http://schemas.microsoft.com/office/word/2012/wordml" xmlns:w16cex="http://schemas.microsoft.com/office/word/2018/wordml/cex" xmlns:w16cid="http://schemas.microsoft.com/office/word/2016/wordml/cid" xmlns:w16="http://schemas.microsoft.com/office/word/2018/wordml" xmlns:w16sdtdh="http://schemas.microsoft.com/office/word/2020/wordml/sdtdatahash" xmlns:w16se="http://schemas.microsoft.com/office/word/2015/wordml/symex" xmlns:wpg="http://schemas.microsoft.com/office/word/2010/wordprocessingGroup" xmlns:wpi="http://schemas.microsoft.com/office/word/2010/wordprocessingInk" xmlns:wne="http://schemas.microsoft.com/office/word/2006/wordml" xmlns:wps="http://schemas.microsoft.com/office/word/2010/wordprocessingShape" mc:Ignorable="w14 w15 w16se w16cid w16 w16cex w16sdtdh wp14">
   <w:abstractNum w:abstractNumId="0" w15:restartNumberingAfterBreak="0">
-    <w:nsid w:val="4FE7118C"/>
+    <w:nsid w:val="3F33415B"/>
     <w:multiLevelType w:val="hybridMultilevel"/>
-    <w:tmpl w:val="A1D29766"/>
+    <w:tmpl w:val="2558FD1C"/>
     <w:lvl w:ilvl="0" w:tplc="04150001">
       <w:start w:val="1"/>
       <w:numFmt w:val="bullet"/>
       <w:lvlText w:val=""/>
       <w:lvlJc w:val="left"/>
       <w:pPr>
-        <w:ind w:left="1425" w:hanging="360"/>
+        <w:ind w:left="765" w:hanging="360"/>
       </w:pPr>
       <w:rPr>
         <w:rFonts w:ascii="Symbol" w:hAnsi="Symbol" w:hint="default"/>
@@ -1990,7 +2599,7 @@
       <w:lvlText w:val="o"/>
       <w:lvlJc w:val="left"/>
       <w:pPr>
-        <w:ind w:left="2145" w:hanging="360"/>
+        <w:ind w:left="1485" w:hanging="360"/>
       </w:pPr>
       <w:rPr>
         <w:rFonts w:ascii="Courier New" w:hAnsi="Courier New" w:cs="Courier New" w:hint="default"/>
@@ -2002,7 +2611,7 @@
       <w:lvlText w:val=""/>
       <w:lvlJc w:val="left"/>
       <w:pPr>
-        <w:ind w:left="2865" w:hanging="360"/>
+        <w:ind w:left="2205" w:hanging="360"/>
       </w:pPr>
       <w:rPr>
         <w:rFonts w:ascii="Wingdings" w:hAnsi="Wingdings" w:hint="default"/>
@@ -2014,7 +2623,7 @@
       <w:lvlText w:val=""/>
       <w:lvlJc w:val="left"/>
       <w:pPr>
-        <w:ind w:left="3585" w:hanging="360"/>
+        <w:ind w:left="2925" w:hanging="360"/>
       </w:pPr>
       <w:rPr>
         <w:rFonts w:ascii="Symbol" w:hAnsi="Symbol" w:hint="default"/>
@@ -2026,7 +2635,7 @@
       <w:lvlText w:val="o"/>
       <w:lvlJc w:val="left"/>
       <w:pPr>
-        <w:ind w:left="4305" w:hanging="360"/>
+        <w:ind w:left="3645" w:hanging="360"/>
       </w:pPr>
       <w:rPr>
         <w:rFonts w:ascii="Courier New" w:hAnsi="Courier New" w:cs="Courier New" w:hint="default"/>
@@ -2038,7 +2647,7 @@
       <w:lvlText w:val=""/>
       <w:lvlJc w:val="left"/>
       <w:pPr>
-        <w:ind w:left="5025" w:hanging="360"/>
+        <w:ind w:left="4365" w:hanging="360"/>
       </w:pPr>
       <w:rPr>
         <w:rFonts w:ascii="Wingdings" w:hAnsi="Wingdings" w:hint="default"/>
@@ -2050,7 +2659,7 @@
       <w:lvlText w:val=""/>
       <w:lvlJc w:val="left"/>
       <w:pPr>
-        <w:ind w:left="5745" w:hanging="360"/>
+        <w:ind w:left="5085" w:hanging="360"/>
       </w:pPr>
       <w:rPr>
         <w:rFonts w:ascii="Symbol" w:hAnsi="Symbol" w:hint="default"/>
@@ -2062,7 +2671,7 @@
       <w:lvlText w:val="o"/>
       <w:lvlJc w:val="left"/>
       <w:pPr>
-        <w:ind w:left="6465" w:hanging="360"/>
+        <w:ind w:left="5805" w:hanging="360"/>
       </w:pPr>
       <w:rPr>
         <w:rFonts w:ascii="Courier New" w:hAnsi="Courier New" w:cs="Courier New" w:hint="default"/>
@@ -2074,7 +2683,233 @@
       <w:lvlText w:val=""/>
       <w:lvlJc w:val="left"/>
       <w:pPr>
+        <w:ind w:left="6525" w:hanging="360"/>
+      </w:pPr>
+      <w:rPr>
+        <w:rFonts w:ascii="Wingdings" w:hAnsi="Wingdings" w:hint="default"/>
+      </w:rPr>
+    </w:lvl>
+  </w:abstractNum>
+  <w:abstractNum w:abstractNumId="1" w15:restartNumberingAfterBreak="0">
+    <w:nsid w:val="4FE7118C"/>
+    <w:multiLevelType w:val="hybridMultilevel"/>
+    <w:tmpl w:val="A1D29766"/>
+    <w:lvl w:ilvl="0" w:tplc="04150001">
+      <w:start w:val="1"/>
+      <w:numFmt w:val="bullet"/>
+      <w:lvlText w:val=""/>
+      <w:lvlJc w:val="left"/>
+      <w:pPr>
+        <w:ind w:left="1425" w:hanging="360"/>
+      </w:pPr>
+      <w:rPr>
+        <w:rFonts w:ascii="Symbol" w:hAnsi="Symbol" w:hint="default"/>
+      </w:rPr>
+    </w:lvl>
+    <w:lvl w:ilvl="1" w:tplc="04150003" w:tentative="1">
+      <w:start w:val="1"/>
+      <w:numFmt w:val="bullet"/>
+      <w:lvlText w:val="o"/>
+      <w:lvlJc w:val="left"/>
+      <w:pPr>
+        <w:ind w:left="2145" w:hanging="360"/>
+      </w:pPr>
+      <w:rPr>
+        <w:rFonts w:ascii="Courier New" w:hAnsi="Courier New" w:cs="Courier New" w:hint="default"/>
+      </w:rPr>
+    </w:lvl>
+    <w:lvl w:ilvl="2" w:tplc="04150005" w:tentative="1">
+      <w:start w:val="1"/>
+      <w:numFmt w:val="bullet"/>
+      <w:lvlText w:val=""/>
+      <w:lvlJc w:val="left"/>
+      <w:pPr>
+        <w:ind w:left="2865" w:hanging="360"/>
+      </w:pPr>
+      <w:rPr>
+        <w:rFonts w:ascii="Wingdings" w:hAnsi="Wingdings" w:hint="default"/>
+      </w:rPr>
+    </w:lvl>
+    <w:lvl w:ilvl="3" w:tplc="04150001" w:tentative="1">
+      <w:start w:val="1"/>
+      <w:numFmt w:val="bullet"/>
+      <w:lvlText w:val=""/>
+      <w:lvlJc w:val="left"/>
+      <w:pPr>
+        <w:ind w:left="3585" w:hanging="360"/>
+      </w:pPr>
+      <w:rPr>
+        <w:rFonts w:ascii="Symbol" w:hAnsi="Symbol" w:hint="default"/>
+      </w:rPr>
+    </w:lvl>
+    <w:lvl w:ilvl="4" w:tplc="04150003" w:tentative="1">
+      <w:start w:val="1"/>
+      <w:numFmt w:val="bullet"/>
+      <w:lvlText w:val="o"/>
+      <w:lvlJc w:val="left"/>
+      <w:pPr>
+        <w:ind w:left="4305" w:hanging="360"/>
+      </w:pPr>
+      <w:rPr>
+        <w:rFonts w:ascii="Courier New" w:hAnsi="Courier New" w:cs="Courier New" w:hint="default"/>
+      </w:rPr>
+    </w:lvl>
+    <w:lvl w:ilvl="5" w:tplc="04150005" w:tentative="1">
+      <w:start w:val="1"/>
+      <w:numFmt w:val="bullet"/>
+      <w:lvlText w:val=""/>
+      <w:lvlJc w:val="left"/>
+      <w:pPr>
+        <w:ind w:left="5025" w:hanging="360"/>
+      </w:pPr>
+      <w:rPr>
+        <w:rFonts w:ascii="Wingdings" w:hAnsi="Wingdings" w:hint="default"/>
+      </w:rPr>
+    </w:lvl>
+    <w:lvl w:ilvl="6" w:tplc="04150001" w:tentative="1">
+      <w:start w:val="1"/>
+      <w:numFmt w:val="bullet"/>
+      <w:lvlText w:val=""/>
+      <w:lvlJc w:val="left"/>
+      <w:pPr>
+        <w:ind w:left="5745" w:hanging="360"/>
+      </w:pPr>
+      <w:rPr>
+        <w:rFonts w:ascii="Symbol" w:hAnsi="Symbol" w:hint="default"/>
+      </w:rPr>
+    </w:lvl>
+    <w:lvl w:ilvl="7" w:tplc="04150003" w:tentative="1">
+      <w:start w:val="1"/>
+      <w:numFmt w:val="bullet"/>
+      <w:lvlText w:val="o"/>
+      <w:lvlJc w:val="left"/>
+      <w:pPr>
+        <w:ind w:left="6465" w:hanging="360"/>
+      </w:pPr>
+      <w:rPr>
+        <w:rFonts w:ascii="Courier New" w:hAnsi="Courier New" w:cs="Courier New" w:hint="default"/>
+      </w:rPr>
+    </w:lvl>
+    <w:lvl w:ilvl="8" w:tplc="04150005" w:tentative="1">
+      <w:start w:val="1"/>
+      <w:numFmt w:val="bullet"/>
+      <w:lvlText w:val=""/>
+      <w:lvlJc w:val="left"/>
+      <w:pPr>
         <w:ind w:left="7185" w:hanging="360"/>
+      </w:pPr>
+      <w:rPr>
+        <w:rFonts w:ascii="Wingdings" w:hAnsi="Wingdings" w:hint="default"/>
+      </w:rPr>
+    </w:lvl>
+  </w:abstractNum>
+  <w:abstractNum w:abstractNumId="2" w15:restartNumberingAfterBreak="0">
+    <w:nsid w:val="510B5920"/>
+    <w:multiLevelType w:val="hybridMultilevel"/>
+    <w:tmpl w:val="B5AAAEF8"/>
+    <w:lvl w:ilvl="0" w:tplc="04150001">
+      <w:start w:val="1"/>
+      <w:numFmt w:val="bullet"/>
+      <w:lvlText w:val=""/>
+      <w:lvlJc w:val="left"/>
+      <w:pPr>
+        <w:ind w:left="720" w:hanging="360"/>
+      </w:pPr>
+      <w:rPr>
+        <w:rFonts w:ascii="Symbol" w:hAnsi="Symbol" w:hint="default"/>
+      </w:rPr>
+    </w:lvl>
+    <w:lvl w:ilvl="1" w:tplc="04150003" w:tentative="1">
+      <w:start w:val="1"/>
+      <w:numFmt w:val="bullet"/>
+      <w:lvlText w:val="o"/>
+      <w:lvlJc w:val="left"/>
+      <w:pPr>
+        <w:ind w:left="1440" w:hanging="360"/>
+      </w:pPr>
+      <w:rPr>
+        <w:rFonts w:ascii="Courier New" w:hAnsi="Courier New" w:cs="Courier New" w:hint="default"/>
+      </w:rPr>
+    </w:lvl>
+    <w:lvl w:ilvl="2" w:tplc="04150005" w:tentative="1">
+      <w:start w:val="1"/>
+      <w:numFmt w:val="bullet"/>
+      <w:lvlText w:val=""/>
+      <w:lvlJc w:val="left"/>
+      <w:pPr>
+        <w:ind w:left="2160" w:hanging="360"/>
+      </w:pPr>
+      <w:rPr>
+        <w:rFonts w:ascii="Wingdings" w:hAnsi="Wingdings" w:hint="default"/>
+      </w:rPr>
+    </w:lvl>
+    <w:lvl w:ilvl="3" w:tplc="04150001" w:tentative="1">
+      <w:start w:val="1"/>
+      <w:numFmt w:val="bullet"/>
+      <w:lvlText w:val=""/>
+      <w:lvlJc w:val="left"/>
+      <w:pPr>
+        <w:ind w:left="2880" w:hanging="360"/>
+      </w:pPr>
+      <w:rPr>
+        <w:rFonts w:ascii="Symbol" w:hAnsi="Symbol" w:hint="default"/>
+      </w:rPr>
+    </w:lvl>
+    <w:lvl w:ilvl="4" w:tplc="04150003" w:tentative="1">
+      <w:start w:val="1"/>
+      <w:numFmt w:val="bullet"/>
+      <w:lvlText w:val="o"/>
+      <w:lvlJc w:val="left"/>
+      <w:pPr>
+        <w:ind w:left="3600" w:hanging="360"/>
+      </w:pPr>
+      <w:rPr>
+        <w:rFonts w:ascii="Courier New" w:hAnsi="Courier New" w:cs="Courier New" w:hint="default"/>
+      </w:rPr>
+    </w:lvl>
+    <w:lvl w:ilvl="5" w:tplc="04150005" w:tentative="1">
+      <w:start w:val="1"/>
+      <w:numFmt w:val="bullet"/>
+      <w:lvlText w:val=""/>
+      <w:lvlJc w:val="left"/>
+      <w:pPr>
+        <w:ind w:left="4320" w:hanging="360"/>
+      </w:pPr>
+      <w:rPr>
+        <w:rFonts w:ascii="Wingdings" w:hAnsi="Wingdings" w:hint="default"/>
+      </w:rPr>
+    </w:lvl>
+    <w:lvl w:ilvl="6" w:tplc="04150001" w:tentative="1">
+      <w:start w:val="1"/>
+      <w:numFmt w:val="bullet"/>
+      <w:lvlText w:val=""/>
+      <w:lvlJc w:val="left"/>
+      <w:pPr>
+        <w:ind w:left="5040" w:hanging="360"/>
+      </w:pPr>
+      <w:rPr>
+        <w:rFonts w:ascii="Symbol" w:hAnsi="Symbol" w:hint="default"/>
+      </w:rPr>
+    </w:lvl>
+    <w:lvl w:ilvl="7" w:tplc="04150003" w:tentative="1">
+      <w:start w:val="1"/>
+      <w:numFmt w:val="bullet"/>
+      <w:lvlText w:val="o"/>
+      <w:lvlJc w:val="left"/>
+      <w:pPr>
+        <w:ind w:left="5760" w:hanging="360"/>
+      </w:pPr>
+      <w:rPr>
+        <w:rFonts w:ascii="Courier New" w:hAnsi="Courier New" w:cs="Courier New" w:hint="default"/>
+      </w:rPr>
+    </w:lvl>
+    <w:lvl w:ilvl="8" w:tplc="04150005" w:tentative="1">
+      <w:start w:val="1"/>
+      <w:numFmt w:val="bullet"/>
+      <w:lvlText w:val=""/>
+      <w:lvlJc w:val="left"/>
+      <w:pPr>
+        <w:ind w:left="6480" w:hanging="360"/>
       </w:pPr>
       <w:rPr>
         <w:rFonts w:ascii="Wingdings" w:hAnsi="Wingdings" w:hint="default"/>
@@ -2082,7 +2917,13 @@
     </w:lvl>
   </w:abstractNum>
   <w:num w:numId="1" w16cid:durableId="2034988632">
+    <w:abstractNumId w:val="1"/>
+  </w:num>
+  <w:num w:numId="2" w16cid:durableId="694424051">
     <w:abstractNumId w:val="0"/>
+  </w:num>
+  <w:num w:numId="3" w16cid:durableId="1968197375">
+    <w:abstractNumId w:val="2"/>
   </w:num>
 </w:numbering>
 </file>
@@ -2485,6 +3326,7 @@
   <w:style w:type="paragraph" w:default="1" w:styleId="Normalny">
     <w:name w:val="Normal"/>
     <w:qFormat/>
+    <w:rsid w:val="00862509"/>
   </w:style>
   <w:style w:type="paragraph" w:styleId="Nagwek1">
     <w:name w:val="heading 1"/>
@@ -2529,6 +3371,28 @@
       <w:color w:val="2F5496" w:themeColor="accent1" w:themeShade="BF"/>
       <w:sz w:val="26"/>
       <w:szCs w:val="26"/>
+    </w:rPr>
+  </w:style>
+  <w:style w:type="paragraph" w:styleId="Nagwek3">
+    <w:name w:val="heading 3"/>
+    <w:basedOn w:val="Normalny"/>
+    <w:next w:val="Normalny"/>
+    <w:link w:val="Nagwek3Znak"/>
+    <w:uiPriority w:val="9"/>
+    <w:unhideWhenUsed/>
+    <w:qFormat/>
+    <w:rsid w:val="00A00408"/>
+    <w:pPr>
+      <w:keepNext/>
+      <w:keepLines/>
+      <w:spacing w:before="40" w:after="0"/>
+      <w:outlineLvl w:val="2"/>
+    </w:pPr>
+    <w:rPr>
+      <w:rFonts w:asciiTheme="majorHAnsi" w:eastAsiaTheme="majorEastAsia" w:hAnsiTheme="majorHAnsi" w:cstheme="majorBidi"/>
+      <w:color w:val="1F3763" w:themeColor="accent1" w:themeShade="7F"/>
+      <w:sz w:val="24"/>
+      <w:szCs w:val="24"/>
     </w:rPr>
   </w:style>
   <w:style w:type="character" w:default="1" w:styleId="Domylnaczcionkaakapitu">
@@ -2751,6 +3615,19 @@
       <w:shd w:val="clear" w:color="auto" w:fill="E1DFDD"/>
     </w:rPr>
   </w:style>
+  <w:style w:type="character" w:customStyle="1" w:styleId="Nagwek3Znak">
+    <w:name w:val="Nagłówek 3 Znak"/>
+    <w:basedOn w:val="Domylnaczcionkaakapitu"/>
+    <w:link w:val="Nagwek3"/>
+    <w:uiPriority w:val="9"/>
+    <w:rsid w:val="00A00408"/>
+    <w:rPr>
+      <w:rFonts w:asciiTheme="majorHAnsi" w:eastAsiaTheme="majorEastAsia" w:hAnsiTheme="majorHAnsi" w:cstheme="majorBidi"/>
+      <w:color w:val="1F3763" w:themeColor="accent1" w:themeShade="7F"/>
+      <w:sz w:val="24"/>
+      <w:szCs w:val="24"/>
+    </w:rPr>
+  </w:style>
 </w:styles>
 </file>
 
@@ -2885,6 +3762,7 @@
     <w:rsid w:val="006B1E7C"/>
     <w:rsid w:val="00AF4E60"/>
     <w:rsid w:val="00FF43F5"/>
+    <w:rsid w:val="00FF7543"/>
   </w:rsids>
   <m:mathPr>
     <m:mathFont m:val="Cambria Math"/>

</xml_diff>